<commit_message>
Tested create course functionality
</commit_message>
<xml_diff>
--- a/Deliverable-3/TestCases14-15-8.docx
+++ b/Deliverable-3/TestCases14-15-8.docx
@@ -2450,6 +2450,35 @@
           <w:p>
             <w:pPr>
               <w:rPr>
+                <w:u w:val="single"/>
+                <w:lang w:val="en-CA"/>
+              </w:rPr>
+            </w:pPr>
+            <w:r>
+              <w:rPr>
+                <w:u w:val="single"/>
+                <w:lang w:val="en-CA"/>
+              </w:rPr>
+              <w:t>Version</w:t>
+            </w:r>
+            <w:r>
+              <w:rPr>
+                <w:u w:val="single"/>
+                <w:lang w:val="en-CA"/>
+              </w:rPr>
+              <w:t xml:space="preserve"> 1</w:t>
+            </w:r>
+          </w:p>
+          <w:p>
+            <w:pPr>
+              <w:rPr>
+                <w:lang w:val="en-CA"/>
+              </w:rPr>
+            </w:pPr>
+          </w:p>
+          <w:p>
+            <w:pPr>
+              <w:rPr>
                 <w:lang w:val="en-CA"/>
               </w:rPr>
             </w:pPr>
@@ -2467,6 +2496,9 @@
                 <w:ilvl w:val="0"/>
                 <w:numId w:val="4"/>
               </w:numPr>
+              <w:pBdr>
+                <w:bottom w:val="single" w:sz="6" w:space="1" w:color="auto"/>
+              </w:pBdr>
               <w:rPr>
                 <w:lang w:val="en-CA"/>
               </w:rPr>
@@ -2478,6 +2510,51 @@
               <w:t>C Type cannot be blank</w:t>
             </w:r>
           </w:p>
+          <w:p>
+            <w:pPr>
+              <w:ind w:left="60"/>
+              <w:rPr>
+                <w:u w:val="single"/>
+                <w:lang w:val="en-CA"/>
+              </w:rPr>
+            </w:pPr>
+            <w:r>
+              <w:rPr>
+                <w:u w:val="single"/>
+                <w:lang w:val="en-CA"/>
+              </w:rPr>
+              <w:t>Version</w:t>
+            </w:r>
+            <w:r>
+              <w:rPr>
+                <w:u w:val="single"/>
+                <w:lang w:val="en-CA"/>
+              </w:rPr>
+              <w:t xml:space="preserve"> 2</w:t>
+            </w:r>
+          </w:p>
+          <w:p>
+            <w:pPr>
+              <w:ind w:left="60"/>
+              <w:rPr>
+                <w:lang w:val="en-CA"/>
+              </w:rPr>
+            </w:pPr>
+          </w:p>
+          <w:p>
+            <w:pPr>
+              <w:ind w:left="60"/>
+              <w:rPr>
+                <w:lang w:val="en-CA"/>
+              </w:rPr>
+            </w:pPr>
+            <w:r>
+              <w:rPr>
+                <w:lang w:val="en-CA"/>
+              </w:rPr>
+              <w:t>View Course info is displayed</w:t>
+            </w:r>
+          </w:p>
         </w:tc>
         <w:tc>
           <w:tcPr>
@@ -2486,6 +2563,24 @@
           <w:p>
             <w:pPr>
               <w:rPr>
+                <w:u w:val="single"/>
+                <w:lang w:val="en-CA"/>
+              </w:rPr>
+            </w:pPr>
+            <w:r>
+              <w:rPr>
+                <w:u w:val="single"/>
+                <w:lang w:val="en-CA"/>
+              </w:rPr>
+              <w:t>Version 1</w:t>
+            </w:r>
+          </w:p>
+          <w:p>
+            <w:pPr>
+              <w:pBdr>
+                <w:bottom w:val="single" w:sz="6" w:space="1" w:color="auto"/>
+              </w:pBdr>
+              <w:rPr>
                 <w:color w:val="FF0000"/>
                 <w:lang w:val="en-CA"/>
               </w:rPr>
@@ -2496,6 +2591,41 @@
                 <w:lang w:val="en-CA"/>
               </w:rPr>
               <w:t xml:space="preserve">Fail </w:t>
+            </w:r>
+          </w:p>
+          <w:p>
+            <w:pPr>
+              <w:rPr>
+                <w:lang w:val="en-CA"/>
+              </w:rPr>
+            </w:pPr>
+          </w:p>
+          <w:p>
+            <w:pPr>
+              <w:rPr>
+                <w:u w:val="single"/>
+                <w:lang w:val="en-CA"/>
+              </w:rPr>
+            </w:pPr>
+            <w:r>
+              <w:rPr>
+                <w:u w:val="single"/>
+                <w:lang w:val="en-CA"/>
+              </w:rPr>
+              <w:t>Version 2</w:t>
+            </w:r>
+          </w:p>
+          <w:p>
+            <w:pPr>
+              <w:rPr>
+                <w:lang w:val="en-CA"/>
+              </w:rPr>
+            </w:pPr>
+            <w:r>
+              <w:rPr>
+                <w:lang w:val="en-CA"/>
+              </w:rPr>
+              <w:t>Pass</w:t>
             </w:r>
           </w:p>
         </w:tc>
@@ -2578,6 +2708,21 @@
           <w:tcPr>
             <w:tcW w:w="1870" w:type="dxa"/>
           </w:tcPr>
+          <w:p>
+            <w:pPr>
+              <w:rPr>
+                <w:u w:val="single"/>
+                <w:lang w:val="en-CA"/>
+              </w:rPr>
+            </w:pPr>
+            <w:r>
+              <w:rPr>
+                <w:u w:val="single"/>
+                <w:lang w:val="en-CA"/>
+              </w:rPr>
+              <w:t>Version 1</w:t>
+            </w:r>
+          </w:p>
           <w:p>
             <w:pPr>
               <w:rPr>
@@ -2598,6 +2743,9 @@
                 <w:ilvl w:val="0"/>
                 <w:numId w:val="4"/>
               </w:numPr>
+              <w:pBdr>
+                <w:bottom w:val="single" w:sz="6" w:space="1" w:color="auto"/>
+              </w:pBdr>
               <w:rPr>
                 <w:lang w:val="en-CA"/>
               </w:rPr>
@@ -2609,6 +2757,75 @@
               <w:t>C Type cannot be blank</w:t>
             </w:r>
           </w:p>
+          <w:p>
+            <w:pPr>
+              <w:ind w:left="60"/>
+              <w:rPr>
+                <w:u w:val="single"/>
+                <w:lang w:val="en-CA"/>
+              </w:rPr>
+            </w:pPr>
+            <w:r>
+              <w:rPr>
+                <w:u w:val="single"/>
+                <w:lang w:val="en-CA"/>
+              </w:rPr>
+              <w:t>Version 2</w:t>
+            </w:r>
+          </w:p>
+          <w:p>
+            <w:pPr>
+              <w:pStyle w:val="NormalWeb"/>
+              <w:spacing w:before="0" w:beforeAutospacing="0" w:after="0" w:afterAutospacing="0"/>
+              <w:textAlignment w:val="baseline"/>
+              <w:rPr>
+                <w:sz w:val="22"/>
+                <w:szCs w:val="22"/>
+              </w:rPr>
+            </w:pPr>
+            <w:r>
+              <w:rPr>
+                <w:sz w:val="22"/>
+                <w:szCs w:val="22"/>
+              </w:rPr>
+              <w:t>Please fix the following input errors:</w:t>
+            </w:r>
+          </w:p>
+          <w:p>
+            <w:pPr>
+              <w:pStyle w:val="ListParagraph"/>
+              <w:numPr>
+                <w:ilvl w:val="0"/>
+                <w:numId w:val="7"/>
+              </w:numPr>
+              <w:textAlignment w:val="baseline"/>
+              <w:rPr>
+                <w:rFonts w:ascii="inherit" w:hAnsi="inherit"/>
+                <w:sz w:val="18"/>
+                <w:szCs w:val="18"/>
+              </w:rPr>
+            </w:pPr>
+            <w:r>
+              <w:t>Course Code cannot be blank.</w:t>
+            </w:r>
+          </w:p>
+          <w:p>
+            <w:pPr>
+              <w:ind w:left="60"/>
+              <w:rPr>
+                <w:lang w:val="en-CA"/>
+              </w:rPr>
+            </w:pPr>
+          </w:p>
+          <w:p>
+            <w:pPr>
+              <w:ind w:left="60"/>
+              <w:rPr>
+                <w:u w:val="single"/>
+                <w:lang w:val="en-CA"/>
+              </w:rPr>
+            </w:pPr>
+          </w:p>
         </w:tc>
         <w:tc>
           <w:tcPr>
@@ -2617,14 +2834,30 @@
           <w:p>
             <w:pPr>
               <w:rPr>
-                <w:lang w:val="en-CA"/>
-              </w:rPr>
-            </w:pPr>
-            <w:r>
+                <w:u w:val="single"/>
+                <w:lang w:val="en-CA"/>
+              </w:rPr>
+            </w:pPr>
+            <w:r>
+              <w:rPr>
+                <w:u w:val="single"/>
+                <w:lang w:val="en-CA"/>
+              </w:rPr>
+              <w:t>Version 1</w:t>
+            </w:r>
+          </w:p>
+          <w:p>
+            <w:pPr>
               <w:rPr>
                 <w:color w:val="FF0000"/>
                 <w:lang w:val="en-CA"/>
               </w:rPr>
+            </w:pPr>
+            <w:r>
+              <w:rPr>
+                <w:color w:val="FF0000"/>
+                <w:lang w:val="en-CA"/>
+              </w:rPr>
               <w:t>Fail</w:t>
             </w:r>
             <w:r>
@@ -2633,6 +2866,44 @@
                 <w:lang w:val="en-CA"/>
               </w:rPr>
               <w:t xml:space="preserve"> </w:t>
+            </w:r>
+          </w:p>
+          <w:p>
+            <w:pPr>
+              <w:pBdr>
+                <w:bottom w:val="single" w:sz="6" w:space="1" w:color="auto"/>
+              </w:pBdr>
+              <w:rPr>
+                <w:lang w:val="en-CA"/>
+              </w:rPr>
+            </w:pPr>
+          </w:p>
+          <w:p>
+            <w:pPr>
+              <w:rPr>
+                <w:u w:val="single"/>
+                <w:lang w:val="en-CA"/>
+              </w:rPr>
+            </w:pPr>
+            <w:r>
+              <w:rPr>
+                <w:u w:val="single"/>
+                <w:lang w:val="en-CA"/>
+              </w:rPr>
+              <w:t>Version 2</w:t>
+            </w:r>
+          </w:p>
+          <w:p>
+            <w:pPr>
+              <w:rPr>
+                <w:lang w:val="en-CA"/>
+              </w:rPr>
+            </w:pPr>
+            <w:r>
+              <w:rPr>
+                <w:lang w:val="en-CA"/>
+              </w:rPr>
+              <w:t>Pass</w:t>
             </w:r>
           </w:p>
         </w:tc>
@@ -2695,7 +2966,14 @@
               <w:rPr>
                 <w:lang w:val="en-CA"/>
               </w:rPr>
-              <w:t xml:space="preserve"> field has been left blank</w:t>
+              <w:t xml:space="preserve"> field </w:t>
+            </w:r>
+            <w:r>
+              <w:rPr>
+                <w:lang w:val="en-CA"/>
+              </w:rPr>
+              <w:lastRenderedPageBreak/>
+              <w:t>has been left blank</w:t>
             </w:r>
           </w:p>
         </w:tc>
@@ -2713,6 +2991,7 @@
               <w:rPr>
                 <w:lang w:val="en-CA"/>
               </w:rPr>
+              <w:lastRenderedPageBreak/>
               <w:t>Error: please fix the following input errors</w:t>
             </w:r>
           </w:p>
@@ -2723,17 +3002,87 @@
                 <w:ilvl w:val="0"/>
                 <w:numId w:val="4"/>
               </w:numPr>
-              <w:rPr>
-                <w:lang w:val="en-CA"/>
-              </w:rPr>
-            </w:pPr>
-            <w:r>
-              <w:rPr>
-                <w:lang w:val="en-CA"/>
-              </w:rPr>
+              <w:pBdr>
+                <w:bottom w:val="single" w:sz="6" w:space="1" w:color="auto"/>
+              </w:pBdr>
+              <w:rPr>
+                <w:lang w:val="en-CA"/>
+              </w:rPr>
+            </w:pPr>
+            <w:r>
+              <w:rPr>
+                <w:lang w:val="en-CA"/>
+              </w:rPr>
+              <w:lastRenderedPageBreak/>
               <w:t>C Type cannot be blank</w:t>
             </w:r>
           </w:p>
+          <w:p>
+            <w:pPr>
+              <w:ind w:left="60"/>
+              <w:rPr>
+                <w:u w:val="single"/>
+                <w:lang w:val="en-CA"/>
+              </w:rPr>
+            </w:pPr>
+            <w:r>
+              <w:rPr>
+                <w:u w:val="single"/>
+                <w:lang w:val="en-CA"/>
+              </w:rPr>
+              <w:t>Version 2</w:t>
+            </w:r>
+          </w:p>
+          <w:p>
+            <w:pPr>
+              <w:pStyle w:val="NormalWeb"/>
+              <w:spacing w:before="0" w:beforeAutospacing="0" w:after="0" w:afterAutospacing="0"/>
+              <w:textAlignment w:val="baseline"/>
+              <w:rPr>
+                <w:sz w:val="22"/>
+                <w:szCs w:val="22"/>
+              </w:rPr>
+            </w:pPr>
+            <w:r>
+              <w:rPr>
+                <w:sz w:val="22"/>
+                <w:szCs w:val="22"/>
+              </w:rPr>
+              <w:t>Please fix the following input errors:</w:t>
+            </w:r>
+          </w:p>
+          <w:p>
+            <w:pPr>
+              <w:pStyle w:val="ListParagraph"/>
+              <w:numPr>
+                <w:ilvl w:val="0"/>
+                <w:numId w:val="7"/>
+              </w:numPr>
+              <w:textAlignment w:val="baseline"/>
+              <w:rPr>
+                <w:rFonts w:ascii="inherit" w:hAnsi="inherit"/>
+                <w:sz w:val="18"/>
+                <w:szCs w:val="18"/>
+              </w:rPr>
+            </w:pPr>
+            <w:r>
+              <w:t xml:space="preserve">Course </w:t>
+            </w:r>
+            <w:r>
+              <w:t>Description</w:t>
+            </w:r>
+            <w:r>
+              <w:t xml:space="preserve"> cannot be blank.</w:t>
+            </w:r>
+          </w:p>
+          <w:p>
+            <w:pPr>
+              <w:ind w:left="60"/>
+              <w:rPr>
+                <w:lang w:val="en-CA"/>
+              </w:rPr>
+            </w:pPr>
+          </w:p>
         </w:tc>
         <w:tc>
           <w:tcPr>
@@ -2742,15 +3091,86 @@
           <w:p>
             <w:pPr>
               <w:rPr>
-                <w:lang w:val="en-CA"/>
-              </w:rPr>
-            </w:pPr>
-            <w:r>
+                <w:u w:val="single"/>
+                <w:lang w:val="en-CA"/>
+              </w:rPr>
+            </w:pPr>
+            <w:r>
+              <w:rPr>
+                <w:u w:val="single"/>
+                <w:lang w:val="en-CA"/>
+              </w:rPr>
+              <w:lastRenderedPageBreak/>
+              <w:t>Version 1</w:t>
+            </w:r>
+          </w:p>
+          <w:p>
+            <w:pPr>
               <w:rPr>
                 <w:color w:val="FF0000"/>
                 <w:lang w:val="en-CA"/>
               </w:rPr>
-              <w:t>Fail</w:t>
+            </w:pPr>
+            <w:r>
+              <w:rPr>
+                <w:color w:val="FF0000"/>
+                <w:lang w:val="en-CA"/>
+              </w:rPr>
+              <w:t xml:space="preserve">Fail </w:t>
+            </w:r>
+          </w:p>
+          <w:p>
+            <w:pPr>
+              <w:pBdr>
+                <w:bottom w:val="single" w:sz="6" w:space="1" w:color="auto"/>
+              </w:pBdr>
+              <w:rPr>
+                <w:lang w:val="en-CA"/>
+              </w:rPr>
+            </w:pPr>
+            <w:r>
+              <w:rPr>
+                <w:lang w:val="en-CA"/>
+              </w:rPr>
+              <w:t>-----</w:t>
+            </w:r>
+          </w:p>
+          <w:p>
+            <w:pPr>
+              <w:pBdr>
+                <w:bottom w:val="single" w:sz="6" w:space="1" w:color="auto"/>
+              </w:pBdr>
+              <w:rPr>
+                <w:lang w:val="en-CA"/>
+              </w:rPr>
+            </w:pPr>
+          </w:p>
+          <w:p>
+            <w:pPr>
+              <w:rPr>
+                <w:u w:val="single"/>
+                <w:lang w:val="en-CA"/>
+              </w:rPr>
+            </w:pPr>
+            <w:r>
+              <w:rPr>
+                <w:u w:val="single"/>
+                <w:lang w:val="en-CA"/>
+              </w:rPr>
+              <w:t>Version 2</w:t>
+            </w:r>
+          </w:p>
+          <w:p>
+            <w:pPr>
+              <w:rPr>
+                <w:lang w:val="en-CA"/>
+              </w:rPr>
+            </w:pPr>
+            <w:r>
+              <w:rPr>
+                <w:lang w:val="en-CA"/>
+              </w:rPr>
+              <w:t>Pass</w:t>
             </w:r>
           </w:p>
         </w:tc>
@@ -2821,6 +3241,21 @@
           <w:tcPr>
             <w:tcW w:w="1870" w:type="dxa"/>
           </w:tcPr>
+          <w:p>
+            <w:pPr>
+              <w:rPr>
+                <w:u w:val="single"/>
+                <w:lang w:val="en-CA"/>
+              </w:rPr>
+            </w:pPr>
+            <w:r>
+              <w:rPr>
+                <w:u w:val="single"/>
+                <w:lang w:val="en-CA"/>
+              </w:rPr>
+              <w:t>Version 1</w:t>
+            </w:r>
+          </w:p>
           <w:p>
             <w:pPr>
               <w:rPr>
@@ -2841,6 +3276,9 @@
                 <w:ilvl w:val="0"/>
                 <w:numId w:val="4"/>
               </w:numPr>
+              <w:pBdr>
+                <w:bottom w:val="single" w:sz="6" w:space="1" w:color="auto"/>
+              </w:pBdr>
               <w:rPr>
                 <w:lang w:val="en-CA"/>
               </w:rPr>
@@ -2850,6 +3288,40 @@
                 <w:lang w:val="en-CA"/>
               </w:rPr>
               <w:t>C Type cannot be blank</w:t>
+            </w:r>
+          </w:p>
+          <w:p>
+            <w:pPr>
+              <w:ind w:left="60"/>
+              <w:rPr>
+                <w:u w:val="single"/>
+                <w:lang w:val="en-CA"/>
+              </w:rPr>
+            </w:pPr>
+            <w:r>
+              <w:rPr>
+                <w:u w:val="single"/>
+                <w:lang w:val="en-CA"/>
+              </w:rPr>
+              <w:t>Version 2</w:t>
+            </w:r>
+          </w:p>
+          <w:p>
+            <w:pPr>
+              <w:pStyle w:val="NormalWeb"/>
+              <w:spacing w:before="0" w:beforeAutospacing="0" w:after="0" w:afterAutospacing="0"/>
+              <w:textAlignment w:val="baseline"/>
+              <w:rPr>
+                <w:sz w:val="22"/>
+                <w:szCs w:val="22"/>
+              </w:rPr>
+            </w:pPr>
+            <w:r>
+              <w:rPr>
+                <w:sz w:val="22"/>
+                <w:szCs w:val="22"/>
+              </w:rPr>
+              <w:t>Please fix the following input errors:</w:t>
             </w:r>
           </w:p>
           <w:p>
@@ -2857,17 +3329,20 @@
               <w:pStyle w:val="ListParagraph"/>
               <w:numPr>
                 <w:ilvl w:val="0"/>
-                <w:numId w:val="4"/>
+                <w:numId w:val="7"/>
               </w:numPr>
-              <w:rPr>
-                <w:lang w:val="en-CA"/>
-              </w:rPr>
-            </w:pPr>
-            <w:r>
-              <w:rPr>
-                <w:lang w:val="en-CA"/>
-              </w:rPr>
-              <w:t>Credits cannot be blank</w:t>
+              <w:textAlignment w:val="baseline"/>
+              <w:rPr>
+                <w:rFonts w:ascii="inherit" w:hAnsi="inherit"/>
+                <w:sz w:val="18"/>
+                <w:szCs w:val="18"/>
+              </w:rPr>
+            </w:pPr>
+            <w:r>
+              <w:t>Credits</w:t>
+            </w:r>
+            <w:r>
+              <w:t xml:space="preserve"> cannot be blank.</w:t>
             </w:r>
           </w:p>
         </w:tc>
@@ -2875,6 +3350,60 @@
           <w:tcPr>
             <w:tcW w:w="1870" w:type="dxa"/>
           </w:tcPr>
+          <w:p>
+            <w:pPr>
+              <w:rPr>
+                <w:u w:val="single"/>
+                <w:lang w:val="en-CA"/>
+              </w:rPr>
+            </w:pPr>
+            <w:r>
+              <w:rPr>
+                <w:u w:val="single"/>
+                <w:lang w:val="en-CA"/>
+              </w:rPr>
+              <w:t>Version 1</w:t>
+            </w:r>
+          </w:p>
+          <w:p>
+            <w:pPr>
+              <w:rPr>
+                <w:color w:val="FF0000"/>
+                <w:lang w:val="en-CA"/>
+              </w:rPr>
+            </w:pPr>
+            <w:r>
+              <w:rPr>
+                <w:lang w:val="en-CA"/>
+              </w:rPr>
+              <w:t>Pass</w:t>
+            </w:r>
+          </w:p>
+          <w:p>
+            <w:pPr>
+              <w:pBdr>
+                <w:bottom w:val="single" w:sz="6" w:space="1" w:color="auto"/>
+              </w:pBdr>
+              <w:rPr>
+                <w:lang w:val="en-CA"/>
+              </w:rPr>
+            </w:pPr>
+          </w:p>
+          <w:p>
+            <w:pPr>
+              <w:rPr>
+                <w:u w:val="single"/>
+                <w:lang w:val="en-CA"/>
+              </w:rPr>
+            </w:pPr>
+            <w:r>
+              <w:rPr>
+                <w:u w:val="single"/>
+                <w:lang w:val="en-CA"/>
+              </w:rPr>
+              <w:t>Version 2</w:t>
+            </w:r>
+          </w:p>
           <w:p>
             <w:pPr>
               <w:rPr>
@@ -2911,8 +3440,6 @@
           <w:lang w:val="en-CA"/>
         </w:rPr>
       </w:pPr>
-      <w:bookmarkStart w:id="0" w:name="_GoBack"/>
-      <w:bookmarkEnd w:id="0"/>
     </w:p>
     <w:tbl>
       <w:tblPr>
@@ -2952,7 +3479,6 @@
                 <w:color w:val="FFFFFF" w:themeColor="background1"/>
                 <w:lang w:val="en-CA"/>
               </w:rPr>
-              <w:lastRenderedPageBreak/>
               <w:t>UC15</w:t>
             </w:r>
           </w:p>
@@ -3655,13 +4181,7 @@
               <w:rPr>
                 <w:lang w:val="en-CA"/>
               </w:rPr>
-              <w:t>8</w:t>
-            </w:r>
-            <w:r>
-              <w:rPr>
-                <w:lang w:val="en-CA"/>
-              </w:rPr>
-              <w:t>.1</w:t>
+              <w:t>8.1</w:t>
             </w:r>
           </w:p>
         </w:tc>
@@ -3726,6 +4246,12 @@
                 <w:lang w:val="en-CA"/>
               </w:rPr>
             </w:pPr>
+            <w:r>
+              <w:rPr>
+                <w:lang w:val="en-CA"/>
+              </w:rPr>
+              <w:t xml:space="preserve">Page with a record of classes is displayed, but no classes on the record </w:t>
+            </w:r>
           </w:p>
         </w:tc>
         <w:tc>
@@ -3738,6 +4264,14 @@
                 <w:lang w:val="en-CA"/>
               </w:rPr>
             </w:pPr>
+            <w:r>
+              <w:rPr>
+                <w:lang w:val="en-CA"/>
+              </w:rPr>
+              <w:t>Pass (with errors)</w:t>
+            </w:r>
+            <w:bookmarkStart w:id="0" w:name="_GoBack"/>
+            <w:bookmarkEnd w:id="0"/>
           </w:p>
         </w:tc>
       </w:tr>
@@ -3875,6 +4409,119 @@
     </w:lvl>
   </w:abstractNum>
   <w:abstractNum w:abstractNumId="1" w15:restartNumberingAfterBreak="0">
+    <w:nsid w:val="42B96E52"/>
+    <w:multiLevelType w:val="hybridMultilevel"/>
+    <w:tmpl w:val="237EE5BA"/>
+    <w:lvl w:ilvl="0" w:tplc="10090001">
+      <w:start w:val="1"/>
+      <w:numFmt w:val="bullet"/>
+      <w:lvlText w:val=""/>
+      <w:lvlJc w:val="left"/>
+      <w:pPr>
+        <w:ind w:left="360" w:hanging="360"/>
+      </w:pPr>
+      <w:rPr>
+        <w:rFonts w:ascii="Symbol" w:hAnsi="Symbol" w:hint="default"/>
+      </w:rPr>
+    </w:lvl>
+    <w:lvl w:ilvl="1" w:tplc="10090003" w:tentative="1">
+      <w:start w:val="1"/>
+      <w:numFmt w:val="bullet"/>
+      <w:lvlText w:val="o"/>
+      <w:lvlJc w:val="left"/>
+      <w:pPr>
+        <w:ind w:left="1080" w:hanging="360"/>
+      </w:pPr>
+      <w:rPr>
+        <w:rFonts w:ascii="Courier New" w:hAnsi="Courier New" w:cs="Courier New" w:hint="default"/>
+      </w:rPr>
+    </w:lvl>
+    <w:lvl w:ilvl="2" w:tplc="10090005" w:tentative="1">
+      <w:start w:val="1"/>
+      <w:numFmt w:val="bullet"/>
+      <w:lvlText w:val=""/>
+      <w:lvlJc w:val="left"/>
+      <w:pPr>
+        <w:ind w:left="1800" w:hanging="360"/>
+      </w:pPr>
+      <w:rPr>
+        <w:rFonts w:ascii="Wingdings" w:hAnsi="Wingdings" w:hint="default"/>
+      </w:rPr>
+    </w:lvl>
+    <w:lvl w:ilvl="3" w:tplc="10090001" w:tentative="1">
+      <w:start w:val="1"/>
+      <w:numFmt w:val="bullet"/>
+      <w:lvlText w:val=""/>
+      <w:lvlJc w:val="left"/>
+      <w:pPr>
+        <w:ind w:left="2520" w:hanging="360"/>
+      </w:pPr>
+      <w:rPr>
+        <w:rFonts w:ascii="Symbol" w:hAnsi="Symbol" w:hint="default"/>
+      </w:rPr>
+    </w:lvl>
+    <w:lvl w:ilvl="4" w:tplc="10090003" w:tentative="1">
+      <w:start w:val="1"/>
+      <w:numFmt w:val="bullet"/>
+      <w:lvlText w:val="o"/>
+      <w:lvlJc w:val="left"/>
+      <w:pPr>
+        <w:ind w:left="3240" w:hanging="360"/>
+      </w:pPr>
+      <w:rPr>
+        <w:rFonts w:ascii="Courier New" w:hAnsi="Courier New" w:cs="Courier New" w:hint="default"/>
+      </w:rPr>
+    </w:lvl>
+    <w:lvl w:ilvl="5" w:tplc="10090005" w:tentative="1">
+      <w:start w:val="1"/>
+      <w:numFmt w:val="bullet"/>
+      <w:lvlText w:val=""/>
+      <w:lvlJc w:val="left"/>
+      <w:pPr>
+        <w:ind w:left="3960" w:hanging="360"/>
+      </w:pPr>
+      <w:rPr>
+        <w:rFonts w:ascii="Wingdings" w:hAnsi="Wingdings" w:hint="default"/>
+      </w:rPr>
+    </w:lvl>
+    <w:lvl w:ilvl="6" w:tplc="10090001" w:tentative="1">
+      <w:start w:val="1"/>
+      <w:numFmt w:val="bullet"/>
+      <w:lvlText w:val=""/>
+      <w:lvlJc w:val="left"/>
+      <w:pPr>
+        <w:ind w:left="4680" w:hanging="360"/>
+      </w:pPr>
+      <w:rPr>
+        <w:rFonts w:ascii="Symbol" w:hAnsi="Symbol" w:hint="default"/>
+      </w:rPr>
+    </w:lvl>
+    <w:lvl w:ilvl="7" w:tplc="10090003" w:tentative="1">
+      <w:start w:val="1"/>
+      <w:numFmt w:val="bullet"/>
+      <w:lvlText w:val="o"/>
+      <w:lvlJc w:val="left"/>
+      <w:pPr>
+        <w:ind w:left="5400" w:hanging="360"/>
+      </w:pPr>
+      <w:rPr>
+        <w:rFonts w:ascii="Courier New" w:hAnsi="Courier New" w:cs="Courier New" w:hint="default"/>
+      </w:rPr>
+    </w:lvl>
+    <w:lvl w:ilvl="8" w:tplc="10090005" w:tentative="1">
+      <w:start w:val="1"/>
+      <w:numFmt w:val="bullet"/>
+      <w:lvlText w:val=""/>
+      <w:lvlJc w:val="left"/>
+      <w:pPr>
+        <w:ind w:left="6120" w:hanging="360"/>
+      </w:pPr>
+      <w:rPr>
+        <w:rFonts w:ascii="Wingdings" w:hAnsi="Wingdings" w:hint="default"/>
+      </w:rPr>
+    </w:lvl>
+  </w:abstractNum>
+  <w:abstractNum w:abstractNumId="2" w15:restartNumberingAfterBreak="0">
     <w:nsid w:val="4D34047D"/>
     <w:multiLevelType w:val="hybridMultilevel"/>
     <w:tmpl w:val="5644C478"/>
@@ -3987,7 +4634,7 @@
       </w:rPr>
     </w:lvl>
   </w:abstractNum>
-  <w:abstractNum w:abstractNumId="2" w15:restartNumberingAfterBreak="0">
+  <w:abstractNum w:abstractNumId="3" w15:restartNumberingAfterBreak="0">
     <w:nsid w:val="4F3143DF"/>
     <w:multiLevelType w:val="hybridMultilevel"/>
     <w:tmpl w:val="461AA280"/>
@@ -4099,7 +4746,156 @@
       </w:rPr>
     </w:lvl>
   </w:abstractNum>
-  <w:abstractNum w:abstractNumId="3" w15:restartNumberingAfterBreak="0">
+  <w:abstractNum w:abstractNumId="4" w15:restartNumberingAfterBreak="0">
+    <w:nsid w:val="66EC4A89"/>
+    <w:multiLevelType w:val="multilevel"/>
+    <w:tmpl w:val="571E8640"/>
+    <w:lvl w:ilvl="0">
+      <w:start w:val="1"/>
+      <w:numFmt w:val="bullet"/>
+      <w:lvlText w:val=""/>
+      <w:lvlJc w:val="left"/>
+      <w:pPr>
+        <w:tabs>
+          <w:tab w:val="num" w:pos="720"/>
+        </w:tabs>
+        <w:ind w:left="720" w:hanging="360"/>
+      </w:pPr>
+      <w:rPr>
+        <w:rFonts w:ascii="Symbol" w:hAnsi="Symbol" w:hint="default"/>
+        <w:sz w:val="20"/>
+      </w:rPr>
+    </w:lvl>
+    <w:lvl w:ilvl="1" w:tentative="1">
+      <w:start w:val="1"/>
+      <w:numFmt w:val="bullet"/>
+      <w:lvlText w:val=""/>
+      <w:lvlJc w:val="left"/>
+      <w:pPr>
+        <w:tabs>
+          <w:tab w:val="num" w:pos="1440"/>
+        </w:tabs>
+        <w:ind w:left="1440" w:hanging="360"/>
+      </w:pPr>
+      <w:rPr>
+        <w:rFonts w:ascii="Symbol" w:hAnsi="Symbol" w:hint="default"/>
+        <w:sz w:val="20"/>
+      </w:rPr>
+    </w:lvl>
+    <w:lvl w:ilvl="2" w:tentative="1">
+      <w:start w:val="1"/>
+      <w:numFmt w:val="bullet"/>
+      <w:lvlText w:val=""/>
+      <w:lvlJc w:val="left"/>
+      <w:pPr>
+        <w:tabs>
+          <w:tab w:val="num" w:pos="2160"/>
+        </w:tabs>
+        <w:ind w:left="2160" w:hanging="360"/>
+      </w:pPr>
+      <w:rPr>
+        <w:rFonts w:ascii="Symbol" w:hAnsi="Symbol" w:hint="default"/>
+        <w:sz w:val="20"/>
+      </w:rPr>
+    </w:lvl>
+    <w:lvl w:ilvl="3" w:tentative="1">
+      <w:start w:val="1"/>
+      <w:numFmt w:val="bullet"/>
+      <w:lvlText w:val=""/>
+      <w:lvlJc w:val="left"/>
+      <w:pPr>
+        <w:tabs>
+          <w:tab w:val="num" w:pos="2880"/>
+        </w:tabs>
+        <w:ind w:left="2880" w:hanging="360"/>
+      </w:pPr>
+      <w:rPr>
+        <w:rFonts w:ascii="Symbol" w:hAnsi="Symbol" w:hint="default"/>
+        <w:sz w:val="20"/>
+      </w:rPr>
+    </w:lvl>
+    <w:lvl w:ilvl="4" w:tentative="1">
+      <w:start w:val="1"/>
+      <w:numFmt w:val="bullet"/>
+      <w:lvlText w:val=""/>
+      <w:lvlJc w:val="left"/>
+      <w:pPr>
+        <w:tabs>
+          <w:tab w:val="num" w:pos="3600"/>
+        </w:tabs>
+        <w:ind w:left="3600" w:hanging="360"/>
+      </w:pPr>
+      <w:rPr>
+        <w:rFonts w:ascii="Symbol" w:hAnsi="Symbol" w:hint="default"/>
+        <w:sz w:val="20"/>
+      </w:rPr>
+    </w:lvl>
+    <w:lvl w:ilvl="5" w:tentative="1">
+      <w:start w:val="1"/>
+      <w:numFmt w:val="bullet"/>
+      <w:lvlText w:val=""/>
+      <w:lvlJc w:val="left"/>
+      <w:pPr>
+        <w:tabs>
+          <w:tab w:val="num" w:pos="4320"/>
+        </w:tabs>
+        <w:ind w:left="4320" w:hanging="360"/>
+      </w:pPr>
+      <w:rPr>
+        <w:rFonts w:ascii="Symbol" w:hAnsi="Symbol" w:hint="default"/>
+        <w:sz w:val="20"/>
+      </w:rPr>
+    </w:lvl>
+    <w:lvl w:ilvl="6" w:tentative="1">
+      <w:start w:val="1"/>
+      <w:numFmt w:val="bullet"/>
+      <w:lvlText w:val=""/>
+      <w:lvlJc w:val="left"/>
+      <w:pPr>
+        <w:tabs>
+          <w:tab w:val="num" w:pos="5040"/>
+        </w:tabs>
+        <w:ind w:left="5040" w:hanging="360"/>
+      </w:pPr>
+      <w:rPr>
+        <w:rFonts w:ascii="Symbol" w:hAnsi="Symbol" w:hint="default"/>
+        <w:sz w:val="20"/>
+      </w:rPr>
+    </w:lvl>
+    <w:lvl w:ilvl="7" w:tentative="1">
+      <w:start w:val="1"/>
+      <w:numFmt w:val="bullet"/>
+      <w:lvlText w:val=""/>
+      <w:lvlJc w:val="left"/>
+      <w:pPr>
+        <w:tabs>
+          <w:tab w:val="num" w:pos="5760"/>
+        </w:tabs>
+        <w:ind w:left="5760" w:hanging="360"/>
+      </w:pPr>
+      <w:rPr>
+        <w:rFonts w:ascii="Symbol" w:hAnsi="Symbol" w:hint="default"/>
+        <w:sz w:val="20"/>
+      </w:rPr>
+    </w:lvl>
+    <w:lvl w:ilvl="8" w:tentative="1">
+      <w:start w:val="1"/>
+      <w:numFmt w:val="bullet"/>
+      <w:lvlText w:val=""/>
+      <w:lvlJc w:val="left"/>
+      <w:pPr>
+        <w:tabs>
+          <w:tab w:val="num" w:pos="6480"/>
+        </w:tabs>
+        <w:ind w:left="6480" w:hanging="360"/>
+      </w:pPr>
+      <w:rPr>
+        <w:rFonts w:ascii="Symbol" w:hAnsi="Symbol" w:hint="default"/>
+        <w:sz w:val="20"/>
+      </w:rPr>
+    </w:lvl>
+  </w:abstractNum>
+  <w:abstractNum w:abstractNumId="5" w15:restartNumberingAfterBreak="0">
     <w:nsid w:val="7BA25337"/>
     <w:multiLevelType w:val="hybridMultilevel"/>
     <w:tmpl w:val="A1A4930A"/>
@@ -4189,10 +4985,10 @@
     <w:abstractNumId w:val="0"/>
   </w:num>
   <w:num w:numId="2">
-    <w:abstractNumId w:val="1"/>
+    <w:abstractNumId w:val="2"/>
   </w:num>
   <w:num w:numId="3">
-    <w:abstractNumId w:val="3"/>
+    <w:abstractNumId w:val="5"/>
     <w:lvlOverride w:ilvl="0">
       <w:startOverride w:val="1"/>
     </w:lvlOverride>
@@ -4222,7 +5018,16 @@
     </w:lvlOverride>
   </w:num>
   <w:num w:numId="4">
-    <w:abstractNumId w:val="2"/>
+    <w:abstractNumId w:val="3"/>
+  </w:num>
+  <w:num w:numId="5">
+    <w:abstractNumId w:val="4"/>
+  </w:num>
+  <w:num w:numId="6">
+    <w:abstractNumId w:val="5"/>
+  </w:num>
+  <w:num w:numId="7">
+    <w:abstractNumId w:val="1"/>
   </w:num>
 </w:numbering>
 </file>
@@ -4775,6 +5580,20 @@
       </w:tblBorders>
     </w:tblPr>
   </w:style>
+  <w:style w:type="paragraph" w:styleId="NormalWeb">
+    <w:name w:val="Normal (Web)"/>
+    <w:basedOn w:val="Normal"/>
+    <w:uiPriority w:val="99"/>
+    <w:semiHidden/>
+    <w:unhideWhenUsed/>
+    <w:rsid w:val="00E25903"/>
+    <w:pPr>
+      <w:spacing w:before="100" w:beforeAutospacing="1" w:after="100" w:afterAutospacing="1"/>
+    </w:pPr>
+    <w:rPr>
+      <w:lang w:val="en-CA" w:eastAsia="en-CA"/>
+    </w:rPr>
+  </w:style>
 </w:styles>
 </file>
 

</xml_diff>

<commit_message>
Added figures to User Manual, Removed use cases from test cases
</commit_message>
<xml_diff>
--- a/Deliverable-3/TestCases14-15-8.docx
+++ b/Deliverable-3/TestCases14-15-8.docx
@@ -2,2105 +2,7 @@
 <file path=word/document.xml><?xml version="1.0" encoding="utf-8"?>
 <w:document xmlns:wpc="http://schemas.microsoft.com/office/word/2010/wordprocessingCanvas" xmlns:mc="http://schemas.openxmlformats.org/markup-compatibility/2006" xmlns:o="urn:schemas-microsoft-com:office:office" xmlns:r="http://schemas.openxmlformats.org/officeDocument/2006/relationships" xmlns:m="http://schemas.openxmlformats.org/officeDocument/2006/math" xmlns:v="urn:schemas-microsoft-com:vml" xmlns:wp14="http://schemas.microsoft.com/office/word/2010/wordprocessingDrawing" xmlns:wp="http://schemas.openxmlformats.org/drawingml/2006/wordprocessingDrawing" xmlns:w10="urn:schemas-microsoft-com:office:word" xmlns:w="http://schemas.openxmlformats.org/wordprocessingml/2006/main" xmlns:w14="http://schemas.microsoft.com/office/word/2010/wordml" xmlns:w15="http://schemas.microsoft.com/office/word/2012/wordml" xmlns:wpg="http://schemas.microsoft.com/office/word/2010/wordprocessingGroup" xmlns:wpi="http://schemas.microsoft.com/office/word/2010/wordprocessingInk" xmlns:wne="http://schemas.microsoft.com/office/word/2006/wordml" xmlns:wps="http://schemas.microsoft.com/office/word/2010/wordprocessingShape" mc:Ignorable="w14 w15 wp14">
   <w:body>
-    <w:tbl>
-      <w:tblPr>
-        <w:tblStyle w:val="GridTable4-Accent51"/>
-        <w:tblW w:w="9588" w:type="dxa"/>
-        <w:tblInd w:w="0" w:type="dxa"/>
-        <w:tblLook w:val="04A0" w:firstRow="1" w:lastRow="0" w:firstColumn="1" w:lastColumn="0" w:noHBand="0" w:noVBand="1"/>
-      </w:tblPr>
-      <w:tblGrid>
-        <w:gridCol w:w="2671"/>
-        <w:gridCol w:w="2702"/>
-        <w:gridCol w:w="4215"/>
-      </w:tblGrid>
-      <w:tr>
-        <w:trPr>
-          <w:cnfStyle w:val="100000000000" w:firstRow="1" w:lastRow="0" w:firstColumn="0" w:lastColumn="0" w:oddVBand="0" w:evenVBand="0" w:oddHBand="0" w:evenHBand="0" w:firstRowFirstColumn="0" w:firstRowLastColumn="0" w:lastRowFirstColumn="0" w:lastRowLastColumn="0"/>
-          <w:trHeight w:val="584"/>
-        </w:trPr>
-        <w:tc>
-          <w:tcPr>
-            <w:cnfStyle w:val="001000000000" w:firstRow="0" w:lastRow="0" w:firstColumn="1" w:lastColumn="0" w:oddVBand="0" w:evenVBand="0" w:oddHBand="0" w:evenHBand="0" w:firstRowFirstColumn="0" w:firstRowLastColumn="0" w:lastRowFirstColumn="0" w:lastRowLastColumn="0"/>
-            <w:tcW w:w="2671" w:type="dxa"/>
-            <w:shd w:val="clear" w:color="auto" w:fill="1F3864" w:themeFill="accent5" w:themeFillShade="80"/>
-            <w:hideMark/>
-          </w:tcPr>
-          <w:p>
-            <w:pPr>
-              <w:spacing w:before="120" w:line="360" w:lineRule="auto"/>
-              <w:rPr>
-                <w:rFonts w:cs="Arial"/>
-                <w:b w:val="0"/>
-                <w:bCs w:val="0"/>
-                <w:color w:val="D9D9D9" w:themeColor="background1" w:themeShade="D9"/>
-              </w:rPr>
-            </w:pPr>
-            <w:r>
-              <w:rPr>
-                <w:rFonts w:cs="Arial"/>
-                <w:color w:val="D9D9D9" w:themeColor="background1" w:themeShade="D9"/>
-              </w:rPr>
-              <w:t>Use Case ID:</w:t>
-            </w:r>
-          </w:p>
-        </w:tc>
-        <w:tc>
-          <w:tcPr>
-            <w:tcW w:w="6917" w:type="dxa"/>
-            <w:gridSpan w:val="2"/>
-            <w:shd w:val="clear" w:color="auto" w:fill="1F3864" w:themeFill="accent5" w:themeFillShade="80"/>
-            <w:hideMark/>
-          </w:tcPr>
-          <w:p>
-            <w:pPr>
-              <w:spacing w:before="120" w:line="360" w:lineRule="auto"/>
-              <w:cnfStyle w:val="100000000000" w:firstRow="1" w:lastRow="0" w:firstColumn="0" w:lastColumn="0" w:oddVBand="0" w:evenVBand="0" w:oddHBand="0" w:evenHBand="0" w:firstRowFirstColumn="0" w:firstRowLastColumn="0" w:lastRowFirstColumn="0" w:lastRowLastColumn="0"/>
-              <w:rPr>
-                <w:rFonts w:eastAsia="Calibri" w:cs="Arial"/>
-                <w:b w:val="0"/>
-                <w:bCs w:val="0"/>
-                <w:color w:val="D9D9D9" w:themeColor="background1" w:themeShade="D9"/>
-                <w:lang w:val="en-CA"/>
-              </w:rPr>
-            </w:pPr>
-            <w:r>
-              <w:rPr>
-                <w:rFonts w:eastAsia="Calibri" w:cs="Arial"/>
-                <w:color w:val="D9D9D9" w:themeColor="background1" w:themeShade="D9"/>
-              </w:rPr>
-              <w:t>UC</w:t>
-            </w:r>
-            <w:r>
-              <w:rPr>
-                <w:rFonts w:eastAsia="Calibri" w:cs="Arial"/>
-                <w:color w:val="D9D9D9" w:themeColor="background1" w:themeShade="D9"/>
-                <w:lang w:val="en-CA"/>
-              </w:rPr>
-              <w:t>14</w:t>
-            </w:r>
-          </w:p>
-        </w:tc>
-      </w:tr>
-      <w:tr>
-        <w:trPr>
-          <w:cnfStyle w:val="000000100000" w:firstRow="0" w:lastRow="0" w:firstColumn="0" w:lastColumn="0" w:oddVBand="0" w:evenVBand="0" w:oddHBand="1" w:evenHBand="0" w:firstRowFirstColumn="0" w:firstRowLastColumn="0" w:lastRowFirstColumn="0" w:lastRowLastColumn="0"/>
-          <w:trHeight w:val="600"/>
-        </w:trPr>
-        <w:tc>
-          <w:tcPr>
-            <w:cnfStyle w:val="001000000000" w:firstRow="0" w:lastRow="0" w:firstColumn="1" w:lastColumn="0" w:oddVBand="0" w:evenVBand="0" w:oddHBand="0" w:evenHBand="0" w:firstRowFirstColumn="0" w:firstRowLastColumn="0" w:lastRowFirstColumn="0" w:lastRowLastColumn="0"/>
-            <w:tcW w:w="2671" w:type="dxa"/>
-            <w:tcBorders>
-              <w:top w:val="single" w:sz="4" w:space="0" w:color="8EAADB" w:themeColor="accent5" w:themeTint="99"/>
-              <w:left w:val="single" w:sz="4" w:space="0" w:color="8EAADB" w:themeColor="accent5" w:themeTint="99"/>
-              <w:bottom w:val="single" w:sz="4" w:space="0" w:color="8EAADB" w:themeColor="accent5" w:themeTint="99"/>
-              <w:right w:val="single" w:sz="4" w:space="0" w:color="8EAADB" w:themeColor="accent5" w:themeTint="99"/>
-            </w:tcBorders>
-            <w:hideMark/>
-          </w:tcPr>
-          <w:p>
-            <w:pPr>
-              <w:spacing w:before="120" w:line="360" w:lineRule="auto"/>
-              <w:rPr>
-                <w:rFonts w:cs="Arial"/>
-              </w:rPr>
-            </w:pPr>
-            <w:r>
-              <w:rPr>
-                <w:rFonts w:cs="Arial"/>
-              </w:rPr>
-              <w:t>Use Case Name:</w:t>
-            </w:r>
-          </w:p>
-        </w:tc>
-        <w:tc>
-          <w:tcPr>
-            <w:tcW w:w="6917" w:type="dxa"/>
-            <w:gridSpan w:val="2"/>
-            <w:tcBorders>
-              <w:top w:val="single" w:sz="4" w:space="0" w:color="8EAADB" w:themeColor="accent5" w:themeTint="99"/>
-              <w:left w:val="single" w:sz="4" w:space="0" w:color="8EAADB" w:themeColor="accent5" w:themeTint="99"/>
-              <w:bottom w:val="single" w:sz="4" w:space="0" w:color="8EAADB" w:themeColor="accent5" w:themeTint="99"/>
-              <w:right w:val="single" w:sz="4" w:space="0" w:color="8EAADB" w:themeColor="accent5" w:themeTint="99"/>
-            </w:tcBorders>
-            <w:hideMark/>
-          </w:tcPr>
-          <w:p>
-            <w:pPr>
-              <w:spacing w:before="120" w:line="360" w:lineRule="auto"/>
-              <w:cnfStyle w:val="000000100000" w:firstRow="0" w:lastRow="0" w:firstColumn="0" w:lastColumn="0" w:oddVBand="0" w:evenVBand="0" w:oddHBand="1" w:evenHBand="0" w:firstRowFirstColumn="0" w:firstRowLastColumn="0" w:lastRowFirstColumn="0" w:lastRowLastColumn="0"/>
-              <w:rPr>
-                <w:rFonts w:eastAsia="Calibri" w:cs="Arial"/>
-                <w:lang w:val="en-CA"/>
-              </w:rPr>
-            </w:pPr>
-            <w:r>
-              <w:rPr>
-                <w:rFonts w:eastAsia="Calibri" w:cs="Arial"/>
-                <w:lang w:val="en-CA"/>
-              </w:rPr>
-              <w:t>Create Course</w:t>
-            </w:r>
-          </w:p>
-        </w:tc>
-      </w:tr>
-      <w:tr>
-        <w:trPr>
-          <w:trHeight w:val="584"/>
-        </w:trPr>
-        <w:tc>
-          <w:tcPr>
-            <w:cnfStyle w:val="001000000000" w:firstRow="0" w:lastRow="0" w:firstColumn="1" w:lastColumn="0" w:oddVBand="0" w:evenVBand="0" w:oddHBand="0" w:evenHBand="0" w:firstRowFirstColumn="0" w:firstRowLastColumn="0" w:lastRowFirstColumn="0" w:lastRowLastColumn="0"/>
-            <w:tcW w:w="2671" w:type="dxa"/>
-            <w:tcBorders>
-              <w:top w:val="single" w:sz="4" w:space="0" w:color="8EAADB" w:themeColor="accent5" w:themeTint="99"/>
-              <w:left w:val="single" w:sz="4" w:space="0" w:color="8EAADB" w:themeColor="accent5" w:themeTint="99"/>
-              <w:bottom w:val="single" w:sz="4" w:space="0" w:color="8EAADB" w:themeColor="accent5" w:themeTint="99"/>
-              <w:right w:val="single" w:sz="4" w:space="0" w:color="8EAADB" w:themeColor="accent5" w:themeTint="99"/>
-            </w:tcBorders>
-            <w:shd w:val="clear" w:color="auto" w:fill="D9E2F3" w:themeFill="accent5" w:themeFillTint="33"/>
-            <w:hideMark/>
-          </w:tcPr>
-          <w:p>
-            <w:pPr>
-              <w:spacing w:before="120" w:line="360" w:lineRule="auto"/>
-              <w:rPr>
-                <w:rFonts w:cs="Arial"/>
-              </w:rPr>
-            </w:pPr>
-            <w:r>
-              <w:rPr>
-                <w:rFonts w:cs="Arial"/>
-              </w:rPr>
-              <w:t>Created By:</w:t>
-            </w:r>
-          </w:p>
-        </w:tc>
-        <w:tc>
-          <w:tcPr>
-            <w:tcW w:w="2702" w:type="dxa"/>
-            <w:tcBorders>
-              <w:top w:val="single" w:sz="4" w:space="0" w:color="8EAADB" w:themeColor="accent5" w:themeTint="99"/>
-              <w:left w:val="single" w:sz="4" w:space="0" w:color="8EAADB" w:themeColor="accent5" w:themeTint="99"/>
-              <w:bottom w:val="single" w:sz="4" w:space="0" w:color="8EAADB" w:themeColor="accent5" w:themeTint="99"/>
-              <w:right w:val="single" w:sz="4" w:space="0" w:color="8EAADB" w:themeColor="accent5" w:themeTint="99"/>
-            </w:tcBorders>
-            <w:shd w:val="clear" w:color="auto" w:fill="D9E2F3" w:themeFill="accent5" w:themeFillTint="33"/>
-            <w:hideMark/>
-          </w:tcPr>
-          <w:p>
-            <w:pPr>
-              <w:spacing w:before="120" w:line="360" w:lineRule="auto"/>
-              <w:cnfStyle w:val="000000000000" w:firstRow="0" w:lastRow="0" w:firstColumn="0" w:lastColumn="0" w:oddVBand="0" w:evenVBand="0" w:oddHBand="0" w:evenHBand="0" w:firstRowFirstColumn="0" w:firstRowLastColumn="0" w:lastRowFirstColumn="0" w:lastRowLastColumn="0"/>
-              <w:rPr>
-                <w:rFonts w:eastAsia="Calibri" w:cs="Arial"/>
-                <w:lang w:val="en-CA"/>
-              </w:rPr>
-            </w:pPr>
-            <w:r>
-              <w:rPr>
-                <w:lang w:val="en-CA"/>
-              </w:rPr>
-              <w:t>Claudia Della Serra</w:t>
-            </w:r>
-          </w:p>
-        </w:tc>
-        <w:tc>
-          <w:tcPr>
-            <w:tcW w:w="4215" w:type="dxa"/>
-            <w:tcBorders>
-              <w:top w:val="single" w:sz="4" w:space="0" w:color="8EAADB" w:themeColor="accent5" w:themeTint="99"/>
-              <w:left w:val="single" w:sz="4" w:space="0" w:color="8EAADB" w:themeColor="accent5" w:themeTint="99"/>
-              <w:bottom w:val="single" w:sz="4" w:space="0" w:color="8EAADB" w:themeColor="accent5" w:themeTint="99"/>
-              <w:right w:val="single" w:sz="4" w:space="0" w:color="8EAADB" w:themeColor="accent5" w:themeTint="99"/>
-            </w:tcBorders>
-            <w:shd w:val="clear" w:color="auto" w:fill="D9E2F3" w:themeFill="accent5" w:themeFillTint="33"/>
-            <w:hideMark/>
-          </w:tcPr>
-          <w:p>
-            <w:pPr>
-              <w:spacing w:before="120" w:line="360" w:lineRule="auto"/>
-              <w:cnfStyle w:val="000000000000" w:firstRow="0" w:lastRow="0" w:firstColumn="0" w:lastColumn="0" w:oddVBand="0" w:evenVBand="0" w:oddHBand="0" w:evenHBand="0" w:firstRowFirstColumn="0" w:firstRowLastColumn="0" w:lastRowFirstColumn="0" w:lastRowLastColumn="0"/>
-              <w:rPr>
-                <w:rFonts w:cs="Arial"/>
-                <w:lang w:val="en-CA"/>
-              </w:rPr>
-            </w:pPr>
-            <w:r>
-              <w:rPr>
-                <w:rFonts w:cs="Arial"/>
-              </w:rPr>
-              <w:t>Last Updated By:</w:t>
-            </w:r>
-            <w:r>
-              <w:rPr>
-                <w:rFonts w:cs="Arial"/>
-                <w:lang w:val="en-CA"/>
-              </w:rPr>
-              <w:t xml:space="preserve"> </w:t>
-            </w:r>
-          </w:p>
-        </w:tc>
-      </w:tr>
-      <w:tr>
-        <w:trPr>
-          <w:cnfStyle w:val="000000100000" w:firstRow="0" w:lastRow="0" w:firstColumn="0" w:lastColumn="0" w:oddVBand="0" w:evenVBand="0" w:oddHBand="1" w:evenHBand="0" w:firstRowFirstColumn="0" w:firstRowLastColumn="0" w:lastRowFirstColumn="0" w:lastRowLastColumn="0"/>
-          <w:trHeight w:val="584"/>
-        </w:trPr>
-        <w:tc>
-          <w:tcPr>
-            <w:cnfStyle w:val="001000000000" w:firstRow="0" w:lastRow="0" w:firstColumn="1" w:lastColumn="0" w:oddVBand="0" w:evenVBand="0" w:oddHBand="0" w:evenHBand="0" w:firstRowFirstColumn="0" w:firstRowLastColumn="0" w:lastRowFirstColumn="0" w:lastRowLastColumn="0"/>
-            <w:tcW w:w="2671" w:type="dxa"/>
-            <w:tcBorders>
-              <w:top w:val="single" w:sz="4" w:space="0" w:color="8EAADB" w:themeColor="accent5" w:themeTint="99"/>
-              <w:left w:val="single" w:sz="4" w:space="0" w:color="8EAADB" w:themeColor="accent5" w:themeTint="99"/>
-              <w:bottom w:val="single" w:sz="4" w:space="0" w:color="8EAADB" w:themeColor="accent5" w:themeTint="99"/>
-              <w:right w:val="single" w:sz="4" w:space="0" w:color="8EAADB" w:themeColor="accent5" w:themeTint="99"/>
-            </w:tcBorders>
-            <w:hideMark/>
-          </w:tcPr>
-          <w:p>
-            <w:pPr>
-              <w:spacing w:before="120" w:line="360" w:lineRule="auto"/>
-              <w:rPr>
-                <w:rFonts w:cs="Arial"/>
-              </w:rPr>
-            </w:pPr>
-            <w:r>
-              <w:rPr>
-                <w:rFonts w:cs="Arial"/>
-              </w:rPr>
-              <w:t>Date Created:</w:t>
-            </w:r>
-          </w:p>
-        </w:tc>
-        <w:tc>
-          <w:tcPr>
-            <w:tcW w:w="2702" w:type="dxa"/>
-            <w:tcBorders>
-              <w:top w:val="single" w:sz="4" w:space="0" w:color="8EAADB" w:themeColor="accent5" w:themeTint="99"/>
-              <w:left w:val="single" w:sz="4" w:space="0" w:color="8EAADB" w:themeColor="accent5" w:themeTint="99"/>
-              <w:bottom w:val="single" w:sz="4" w:space="0" w:color="8EAADB" w:themeColor="accent5" w:themeTint="99"/>
-              <w:right w:val="single" w:sz="4" w:space="0" w:color="8EAADB" w:themeColor="accent5" w:themeTint="99"/>
-            </w:tcBorders>
-            <w:hideMark/>
-          </w:tcPr>
-          <w:p>
-            <w:pPr>
-              <w:spacing w:before="120" w:line="360" w:lineRule="auto"/>
-              <w:cnfStyle w:val="000000100000" w:firstRow="0" w:lastRow="0" w:firstColumn="0" w:lastColumn="0" w:oddVBand="0" w:evenVBand="0" w:oddHBand="1" w:evenHBand="0" w:firstRowFirstColumn="0" w:firstRowLastColumn="0" w:lastRowFirstColumn="0" w:lastRowLastColumn="0"/>
-              <w:rPr>
-                <w:rFonts w:eastAsia="Calibri" w:cs="Arial"/>
-              </w:rPr>
-            </w:pPr>
-            <w:r>
-              <w:rPr>
-                <w:rFonts w:eastAsia="Calibri" w:cs="Arial"/>
-                <w:lang w:val="en-CA"/>
-              </w:rPr>
-              <w:t>Marc 26</w:t>
-            </w:r>
-            <w:r>
-              <w:rPr>
-                <w:rFonts w:eastAsia="Calibri" w:cs="Arial"/>
-                <w:vertAlign w:val="superscript"/>
-                <w:lang w:val="en-CA"/>
-              </w:rPr>
-              <w:t>th</w:t>
-            </w:r>
-            <w:r>
-              <w:rPr>
-                <w:rFonts w:eastAsia="Calibri" w:cs="Arial"/>
-              </w:rPr>
-              <w:t>, 2016</w:t>
-            </w:r>
-          </w:p>
-        </w:tc>
-        <w:tc>
-          <w:tcPr>
-            <w:tcW w:w="4215" w:type="dxa"/>
-            <w:tcBorders>
-              <w:top w:val="single" w:sz="4" w:space="0" w:color="8EAADB" w:themeColor="accent5" w:themeTint="99"/>
-              <w:left w:val="single" w:sz="4" w:space="0" w:color="8EAADB" w:themeColor="accent5" w:themeTint="99"/>
-              <w:bottom w:val="single" w:sz="4" w:space="0" w:color="8EAADB" w:themeColor="accent5" w:themeTint="99"/>
-              <w:right w:val="single" w:sz="4" w:space="0" w:color="8EAADB" w:themeColor="accent5" w:themeTint="99"/>
-            </w:tcBorders>
-            <w:hideMark/>
-          </w:tcPr>
-          <w:p>
-            <w:pPr>
-              <w:spacing w:before="120" w:line="360" w:lineRule="auto"/>
-              <w:cnfStyle w:val="000000100000" w:firstRow="0" w:lastRow="0" w:firstColumn="0" w:lastColumn="0" w:oddVBand="0" w:evenVBand="0" w:oddHBand="1" w:evenHBand="0" w:firstRowFirstColumn="0" w:firstRowLastColumn="0" w:lastRowFirstColumn="0" w:lastRowLastColumn="0"/>
-              <w:rPr>
-                <w:rFonts w:cs="Arial"/>
-                <w:lang w:val="en-CA"/>
-              </w:rPr>
-            </w:pPr>
-            <w:r>
-              <w:rPr>
-                <w:rFonts w:cs="Arial"/>
-              </w:rPr>
-              <w:t>Last Revision Date:</w:t>
-            </w:r>
-            <w:r>
-              <w:rPr>
-                <w:rFonts w:cs="Arial"/>
-                <w:lang w:val="en-CA"/>
-              </w:rPr>
-              <w:t xml:space="preserve"> </w:t>
-            </w:r>
-          </w:p>
-        </w:tc>
-      </w:tr>
-      <w:tr>
-        <w:trPr>
-          <w:trHeight w:val="584"/>
-        </w:trPr>
-        <w:tc>
-          <w:tcPr>
-            <w:cnfStyle w:val="001000000000" w:firstRow="0" w:lastRow="0" w:firstColumn="1" w:lastColumn="0" w:oddVBand="0" w:evenVBand="0" w:oddHBand="0" w:evenHBand="0" w:firstRowFirstColumn="0" w:firstRowLastColumn="0" w:lastRowFirstColumn="0" w:lastRowLastColumn="0"/>
-            <w:tcW w:w="2671" w:type="dxa"/>
-            <w:tcBorders>
-              <w:top w:val="single" w:sz="4" w:space="0" w:color="8EAADB" w:themeColor="accent5" w:themeTint="99"/>
-              <w:left w:val="single" w:sz="4" w:space="0" w:color="8EAADB" w:themeColor="accent5" w:themeTint="99"/>
-              <w:bottom w:val="single" w:sz="4" w:space="0" w:color="8EAADB" w:themeColor="accent5" w:themeTint="99"/>
-              <w:right w:val="single" w:sz="4" w:space="0" w:color="8EAADB" w:themeColor="accent5" w:themeTint="99"/>
-            </w:tcBorders>
-            <w:shd w:val="clear" w:color="auto" w:fill="FFFFFF" w:themeFill="background1"/>
-            <w:hideMark/>
-          </w:tcPr>
-          <w:p>
-            <w:pPr>
-              <w:spacing w:before="120" w:line="360" w:lineRule="auto"/>
-              <w:rPr>
-                <w:rFonts w:cs="Arial"/>
-              </w:rPr>
-            </w:pPr>
-            <w:r>
-              <w:rPr>
-                <w:rFonts w:cs="Arial"/>
-              </w:rPr>
-              <w:t>Actor(s):</w:t>
-            </w:r>
-          </w:p>
-        </w:tc>
-        <w:tc>
-          <w:tcPr>
-            <w:tcW w:w="6917" w:type="dxa"/>
-            <w:gridSpan w:val="2"/>
-            <w:tcBorders>
-              <w:top w:val="single" w:sz="4" w:space="0" w:color="8EAADB" w:themeColor="accent5" w:themeTint="99"/>
-              <w:left w:val="single" w:sz="4" w:space="0" w:color="8EAADB" w:themeColor="accent5" w:themeTint="99"/>
-              <w:bottom w:val="single" w:sz="4" w:space="0" w:color="8EAADB" w:themeColor="accent5" w:themeTint="99"/>
-              <w:right w:val="single" w:sz="4" w:space="0" w:color="8EAADB" w:themeColor="accent5" w:themeTint="99"/>
-            </w:tcBorders>
-            <w:shd w:val="clear" w:color="auto" w:fill="FFFFFF" w:themeFill="background1"/>
-            <w:hideMark/>
-          </w:tcPr>
-          <w:p>
-            <w:pPr>
-              <w:spacing w:before="120" w:line="360" w:lineRule="auto"/>
-              <w:cnfStyle w:val="000000000000" w:firstRow="0" w:lastRow="0" w:firstColumn="0" w:lastColumn="0" w:oddVBand="0" w:evenVBand="0" w:oddHBand="0" w:evenHBand="0" w:firstRowFirstColumn="0" w:firstRowLastColumn="0" w:lastRowFirstColumn="0" w:lastRowLastColumn="0"/>
-              <w:rPr>
-                <w:rFonts w:eastAsia="Calibri" w:cs="Arial"/>
-                <w:lang w:val="en-CA"/>
-              </w:rPr>
-            </w:pPr>
-            <w:r>
-              <w:rPr>
-                <w:lang w:val="en-CA"/>
-              </w:rPr>
-              <w:t>Primary Actor(s): Administrator</w:t>
-            </w:r>
-          </w:p>
-        </w:tc>
-      </w:tr>
-      <w:tr>
-        <w:trPr>
-          <w:cnfStyle w:val="000000100000" w:firstRow="0" w:lastRow="0" w:firstColumn="0" w:lastColumn="0" w:oddVBand="0" w:evenVBand="0" w:oddHBand="1" w:evenHBand="0" w:firstRowFirstColumn="0" w:firstRowLastColumn="0" w:lastRowFirstColumn="0" w:lastRowLastColumn="0"/>
-          <w:trHeight w:val="600"/>
-        </w:trPr>
-        <w:tc>
-          <w:tcPr>
-            <w:cnfStyle w:val="001000000000" w:firstRow="0" w:lastRow="0" w:firstColumn="1" w:lastColumn="0" w:oddVBand="0" w:evenVBand="0" w:oddHBand="0" w:evenHBand="0" w:firstRowFirstColumn="0" w:firstRowLastColumn="0" w:lastRowFirstColumn="0" w:lastRowLastColumn="0"/>
-            <w:tcW w:w="2671" w:type="dxa"/>
-            <w:tcBorders>
-              <w:top w:val="single" w:sz="4" w:space="0" w:color="8EAADB" w:themeColor="accent5" w:themeTint="99"/>
-              <w:left w:val="single" w:sz="4" w:space="0" w:color="8EAADB" w:themeColor="accent5" w:themeTint="99"/>
-              <w:bottom w:val="single" w:sz="4" w:space="0" w:color="8EAADB" w:themeColor="accent5" w:themeTint="99"/>
-              <w:right w:val="single" w:sz="4" w:space="0" w:color="8EAADB" w:themeColor="accent5" w:themeTint="99"/>
-            </w:tcBorders>
-            <w:shd w:val="clear" w:color="auto" w:fill="FFFFFF" w:themeFill="background1"/>
-            <w:hideMark/>
-          </w:tcPr>
-          <w:p>
-            <w:pPr>
-              <w:spacing w:before="120" w:line="360" w:lineRule="auto"/>
-              <w:rPr>
-                <w:rFonts w:cs="Arial"/>
-                <w:bCs w:val="0"/>
-                <w:iCs/>
-              </w:rPr>
-            </w:pPr>
-            <w:r>
-              <w:rPr>
-                <w:rFonts w:cs="Arial"/>
-                <w:iCs/>
-              </w:rPr>
-              <w:t>Goal/Actor Goals</w:t>
-            </w:r>
-            <w:r>
-              <w:rPr>
-                <w:rFonts w:cs="Arial"/>
-              </w:rPr>
-              <w:t>:</w:t>
-            </w:r>
-          </w:p>
-        </w:tc>
-        <w:tc>
-          <w:tcPr>
-            <w:tcW w:w="6917" w:type="dxa"/>
-            <w:gridSpan w:val="2"/>
-            <w:tcBorders>
-              <w:top w:val="single" w:sz="4" w:space="0" w:color="8EAADB" w:themeColor="accent5" w:themeTint="99"/>
-              <w:left w:val="single" w:sz="4" w:space="0" w:color="8EAADB" w:themeColor="accent5" w:themeTint="99"/>
-              <w:bottom w:val="single" w:sz="4" w:space="0" w:color="8EAADB" w:themeColor="accent5" w:themeTint="99"/>
-              <w:right w:val="single" w:sz="4" w:space="0" w:color="8EAADB" w:themeColor="accent5" w:themeTint="99"/>
-            </w:tcBorders>
-            <w:shd w:val="clear" w:color="auto" w:fill="FFFFFF" w:themeFill="background1"/>
-            <w:hideMark/>
-          </w:tcPr>
-          <w:p>
-            <w:pPr>
-              <w:spacing w:before="120" w:line="360" w:lineRule="auto"/>
-              <w:cnfStyle w:val="000000100000" w:firstRow="0" w:lastRow="0" w:firstColumn="0" w:lastColumn="0" w:oddVBand="0" w:evenVBand="0" w:oddHBand="1" w:evenHBand="0" w:firstRowFirstColumn="0" w:firstRowLastColumn="0" w:lastRowFirstColumn="0" w:lastRowLastColumn="0"/>
-              <w:rPr>
-                <w:rFonts w:eastAsia="Calibri" w:cs="Arial"/>
-                <w:lang w:val="en-CA"/>
-              </w:rPr>
-            </w:pPr>
-            <w:r>
-              <w:rPr>
-                <w:rFonts w:eastAsia="Calibri" w:cs="Arial"/>
-              </w:rPr>
-              <w:t xml:space="preserve"> </w:t>
-            </w:r>
-            <w:r>
-              <w:rPr>
-                <w:lang w:val="en-CA"/>
-              </w:rPr>
-              <w:t>Administrator wishes to add a course to the database of courses</w:t>
-            </w:r>
-          </w:p>
-        </w:tc>
-      </w:tr>
-      <w:tr>
-        <w:trPr>
-          <w:trHeight w:val="2420"/>
-        </w:trPr>
-        <w:tc>
-          <w:tcPr>
-            <w:cnfStyle w:val="001000000000" w:firstRow="0" w:lastRow="0" w:firstColumn="1" w:lastColumn="0" w:oddVBand="0" w:evenVBand="0" w:oddHBand="0" w:evenHBand="0" w:firstRowFirstColumn="0" w:firstRowLastColumn="0" w:lastRowFirstColumn="0" w:lastRowLastColumn="0"/>
-            <w:tcW w:w="2671" w:type="dxa"/>
-            <w:tcBorders>
-              <w:top w:val="single" w:sz="4" w:space="0" w:color="8EAADB" w:themeColor="accent5" w:themeTint="99"/>
-              <w:left w:val="single" w:sz="4" w:space="0" w:color="8EAADB" w:themeColor="accent5" w:themeTint="99"/>
-              <w:bottom w:val="single" w:sz="4" w:space="0" w:color="8EAADB" w:themeColor="accent5" w:themeTint="99"/>
-              <w:right w:val="single" w:sz="4" w:space="0" w:color="8EAADB" w:themeColor="accent5" w:themeTint="99"/>
-            </w:tcBorders>
-            <w:shd w:val="clear" w:color="auto" w:fill="FFFFFF" w:themeFill="background1"/>
-            <w:hideMark/>
-          </w:tcPr>
-          <w:p>
-            <w:pPr>
-              <w:spacing w:before="120" w:line="360" w:lineRule="auto"/>
-              <w:rPr>
-                <w:rFonts w:cs="Arial"/>
-              </w:rPr>
-            </w:pPr>
-            <w:r>
-              <w:rPr>
-                <w:rFonts w:cs="Arial"/>
-              </w:rPr>
-              <w:t>Description/Summary:</w:t>
-            </w:r>
-          </w:p>
-        </w:tc>
-        <w:tc>
-          <w:tcPr>
-            <w:tcW w:w="6917" w:type="dxa"/>
-            <w:gridSpan w:val="2"/>
-            <w:tcBorders>
-              <w:top w:val="single" w:sz="4" w:space="0" w:color="8EAADB" w:themeColor="accent5" w:themeTint="99"/>
-              <w:left w:val="single" w:sz="4" w:space="0" w:color="8EAADB" w:themeColor="accent5" w:themeTint="99"/>
-              <w:bottom w:val="single" w:sz="4" w:space="0" w:color="8EAADB" w:themeColor="accent5" w:themeTint="99"/>
-              <w:right w:val="single" w:sz="4" w:space="0" w:color="8EAADB" w:themeColor="accent5" w:themeTint="99"/>
-            </w:tcBorders>
-            <w:shd w:val="clear" w:color="auto" w:fill="FFFFFF" w:themeFill="background1"/>
-            <w:hideMark/>
-          </w:tcPr>
-          <w:p>
-            <w:pPr>
-              <w:spacing w:before="120" w:line="360" w:lineRule="auto"/>
-              <w:cnfStyle w:val="000000000000" w:firstRow="0" w:lastRow="0" w:firstColumn="0" w:lastColumn="0" w:oddVBand="0" w:evenVBand="0" w:oddHBand="0" w:evenHBand="0" w:firstRowFirstColumn="0" w:firstRowLastColumn="0" w:lastRowFirstColumn="0" w:lastRowLastColumn="0"/>
-              <w:rPr>
-                <w:rFonts w:eastAsia="Calibri" w:cs="Arial"/>
-                <w:lang w:val="en-CA"/>
-              </w:rPr>
-            </w:pPr>
-            <w:r>
-              <w:rPr>
-                <w:lang w:val="en-CA"/>
-              </w:rPr>
-              <w:t xml:space="preserve">The Administrator wishes to add a course to the system’s database of </w:t>
-            </w:r>
-            <w:r>
-              <w:rPr>
-                <w:lang w:val="en-CA"/>
-              </w:rPr>
-              <w:t xml:space="preserve">courses by entering its course code, the course description, and the amount of credits awarded by the course. A course may be a section, a tutorial, or a lab. </w:t>
-            </w:r>
-          </w:p>
-        </w:tc>
-      </w:tr>
-      <w:tr>
-        <w:trPr>
-          <w:cnfStyle w:val="000000100000" w:firstRow="0" w:lastRow="0" w:firstColumn="0" w:lastColumn="0" w:oddVBand="0" w:evenVBand="0" w:oddHBand="1" w:evenHBand="0" w:firstRowFirstColumn="0" w:firstRowLastColumn="0" w:lastRowFirstColumn="0" w:lastRowLastColumn="0"/>
-          <w:trHeight w:val="784"/>
-        </w:trPr>
-        <w:tc>
-          <w:tcPr>
-            <w:cnfStyle w:val="001000000000" w:firstRow="0" w:lastRow="0" w:firstColumn="1" w:lastColumn="0" w:oddVBand="0" w:evenVBand="0" w:oddHBand="0" w:evenHBand="0" w:firstRowFirstColumn="0" w:firstRowLastColumn="0" w:lastRowFirstColumn="0" w:lastRowLastColumn="0"/>
-            <w:tcW w:w="2671" w:type="dxa"/>
-            <w:tcBorders>
-              <w:top w:val="single" w:sz="4" w:space="0" w:color="8EAADB" w:themeColor="accent5" w:themeTint="99"/>
-              <w:left w:val="single" w:sz="4" w:space="0" w:color="8EAADB" w:themeColor="accent5" w:themeTint="99"/>
-              <w:bottom w:val="single" w:sz="4" w:space="0" w:color="8EAADB" w:themeColor="accent5" w:themeTint="99"/>
-              <w:right w:val="single" w:sz="4" w:space="0" w:color="8EAADB" w:themeColor="accent5" w:themeTint="99"/>
-            </w:tcBorders>
-            <w:shd w:val="clear" w:color="auto" w:fill="FFFFFF" w:themeFill="background1"/>
-            <w:hideMark/>
-          </w:tcPr>
-          <w:p>
-            <w:pPr>
-              <w:spacing w:before="120" w:line="360" w:lineRule="auto"/>
-              <w:rPr>
-                <w:rFonts w:cs="Arial"/>
-              </w:rPr>
-            </w:pPr>
-            <w:r>
-              <w:rPr>
-                <w:rFonts w:cs="Arial"/>
-              </w:rPr>
-              <w:t>Preconditions:</w:t>
-            </w:r>
-          </w:p>
-        </w:tc>
-        <w:tc>
-          <w:tcPr>
-            <w:tcW w:w="6917" w:type="dxa"/>
-            <w:gridSpan w:val="2"/>
-            <w:tcBorders>
-              <w:top w:val="single" w:sz="4" w:space="0" w:color="8EAADB" w:themeColor="accent5" w:themeTint="99"/>
-              <w:left w:val="single" w:sz="4" w:space="0" w:color="8EAADB" w:themeColor="accent5" w:themeTint="99"/>
-              <w:bottom w:val="single" w:sz="4" w:space="0" w:color="8EAADB" w:themeColor="accent5" w:themeTint="99"/>
-              <w:right w:val="single" w:sz="4" w:space="0" w:color="8EAADB" w:themeColor="accent5" w:themeTint="99"/>
-            </w:tcBorders>
-            <w:shd w:val="clear" w:color="auto" w:fill="FFFFFF" w:themeFill="background1"/>
-            <w:hideMark/>
-          </w:tcPr>
-          <w:p>
-            <w:pPr>
-              <w:pStyle w:val="ListParagraph"/>
-              <w:numPr>
-                <w:ilvl w:val="0"/>
-                <w:numId w:val="1"/>
-              </w:numPr>
-              <w:cnfStyle w:val="000000100000" w:firstRow="0" w:lastRow="0" w:firstColumn="0" w:lastColumn="0" w:oddVBand="0" w:evenVBand="0" w:oddHBand="1" w:evenHBand="0" w:firstRowFirstColumn="0" w:firstRowLastColumn="0" w:lastRowFirstColumn="0" w:lastRowLastColumn="0"/>
-              <w:rPr>
-                <w:rFonts w:ascii="Times New Roman" w:hAnsi="Times New Roman" w:cs="Times New Roman"/>
-                <w:sz w:val="24"/>
-                <w:szCs w:val="24"/>
-              </w:rPr>
-            </w:pPr>
-            <w:r>
-              <w:rPr>
-                <w:rFonts w:ascii="Times New Roman" w:hAnsi="Times New Roman" w:cs="Times New Roman"/>
-                <w:sz w:val="24"/>
-                <w:szCs w:val="24"/>
-              </w:rPr>
-              <w:t xml:space="preserve">The </w:t>
-            </w:r>
-            <w:r>
-              <w:rPr>
-                <w:rFonts w:ascii="Times New Roman" w:hAnsi="Times New Roman" w:cs="Times New Roman"/>
-                <w:sz w:val="24"/>
-                <w:szCs w:val="24"/>
-              </w:rPr>
-              <w:t>administrator has logged in.</w:t>
-            </w:r>
-          </w:p>
-          <w:p>
-            <w:pPr>
-              <w:pStyle w:val="ListParagraph"/>
-              <w:numPr>
-                <w:ilvl w:val="0"/>
-                <w:numId w:val="2"/>
-              </w:numPr>
-              <w:spacing w:before="120" w:after="0" w:line="360" w:lineRule="auto"/>
-              <w:cnfStyle w:val="000000100000" w:firstRow="0" w:lastRow="0" w:firstColumn="0" w:lastColumn="0" w:oddVBand="0" w:evenVBand="0" w:oddHBand="1" w:evenHBand="0" w:firstRowFirstColumn="0" w:firstRowLastColumn="0" w:lastRowFirstColumn="0" w:lastRowLastColumn="0"/>
-              <w:rPr>
-                <w:rFonts w:eastAsia="Calibri" w:cs="Arial"/>
-              </w:rPr>
-            </w:pPr>
-            <w:r>
-              <w:rPr>
-                <w:rFonts w:ascii="Times New Roman" w:hAnsi="Times New Roman" w:cs="Times New Roman"/>
-                <w:sz w:val="24"/>
-                <w:szCs w:val="24"/>
-              </w:rPr>
-              <w:t xml:space="preserve">The </w:t>
-            </w:r>
-            <w:r>
-              <w:rPr>
-                <w:rFonts w:ascii="Times New Roman" w:hAnsi="Times New Roman" w:cs="Times New Roman"/>
-                <w:sz w:val="24"/>
-                <w:szCs w:val="24"/>
-              </w:rPr>
-              <w:t>administrator has viewed the list of courses in the database.</w:t>
-            </w:r>
-          </w:p>
-        </w:tc>
-      </w:tr>
-      <w:tr>
-        <w:trPr>
-          <w:trHeight w:val="600"/>
-        </w:trPr>
-        <w:tc>
-          <w:tcPr>
-            <w:cnfStyle w:val="001000000000" w:firstRow="0" w:lastRow="0" w:firstColumn="1" w:lastColumn="0" w:oddVBand="0" w:evenVBand="0" w:oddHBand="0" w:evenHBand="0" w:firstRowFirstColumn="0" w:firstRowLastColumn="0" w:lastRowFirstColumn="0" w:lastRowLastColumn="0"/>
-            <w:tcW w:w="2671" w:type="dxa"/>
-            <w:tcBorders>
-              <w:top w:val="single" w:sz="4" w:space="0" w:color="8EAADB" w:themeColor="accent5" w:themeTint="99"/>
-              <w:left w:val="single" w:sz="4" w:space="0" w:color="8EAADB" w:themeColor="accent5" w:themeTint="99"/>
-              <w:bottom w:val="single" w:sz="4" w:space="0" w:color="8EAADB" w:themeColor="accent5" w:themeTint="99"/>
-              <w:right w:val="single" w:sz="4" w:space="0" w:color="8EAADB" w:themeColor="accent5" w:themeTint="99"/>
-            </w:tcBorders>
-            <w:shd w:val="clear" w:color="auto" w:fill="FFFFFF" w:themeFill="background1"/>
-            <w:hideMark/>
-          </w:tcPr>
-          <w:p>
-            <w:pPr>
-              <w:spacing w:before="120" w:line="360" w:lineRule="auto"/>
-              <w:rPr>
-                <w:rFonts w:cs="Arial"/>
-              </w:rPr>
-            </w:pPr>
-            <w:r>
-              <w:rPr>
-                <w:rFonts w:cs="Arial"/>
-              </w:rPr>
-              <w:t>Post-conditions:</w:t>
-            </w:r>
-          </w:p>
-        </w:tc>
-        <w:tc>
-          <w:tcPr>
-            <w:tcW w:w="6917" w:type="dxa"/>
-            <w:gridSpan w:val="2"/>
-            <w:tcBorders>
-              <w:top w:val="single" w:sz="4" w:space="0" w:color="8EAADB" w:themeColor="accent5" w:themeTint="99"/>
-              <w:left w:val="single" w:sz="4" w:space="0" w:color="8EAADB" w:themeColor="accent5" w:themeTint="99"/>
-              <w:bottom w:val="single" w:sz="4" w:space="0" w:color="8EAADB" w:themeColor="accent5" w:themeTint="99"/>
-              <w:right w:val="single" w:sz="4" w:space="0" w:color="8EAADB" w:themeColor="accent5" w:themeTint="99"/>
-            </w:tcBorders>
-            <w:shd w:val="clear" w:color="auto" w:fill="FFFFFF" w:themeFill="background1"/>
-            <w:hideMark/>
-          </w:tcPr>
-          <w:p>
-            <w:pPr>
-              <w:spacing w:before="120" w:line="360" w:lineRule="auto"/>
-              <w:cnfStyle w:val="000000000000" w:firstRow="0" w:lastRow="0" w:firstColumn="0" w:lastColumn="0" w:oddVBand="0" w:evenVBand="0" w:oddHBand="0" w:evenHBand="0" w:firstRowFirstColumn="0" w:firstRowLastColumn="0" w:lastRowFirstColumn="0" w:lastRowLastColumn="0"/>
-              <w:rPr>
-                <w:rFonts w:eastAsia="Calibri" w:cs="Arial"/>
-              </w:rPr>
-            </w:pPr>
-            <w:r>
-              <w:t xml:space="preserve">The </w:t>
-            </w:r>
-            <w:r>
-              <w:rPr>
-                <w:lang w:val="en-CA"/>
-              </w:rPr>
-              <w:t>course is added to the database of courses</w:t>
-            </w:r>
-          </w:p>
-        </w:tc>
-      </w:tr>
-      <w:tr>
-        <w:trPr>
-          <w:cnfStyle w:val="000000100000" w:firstRow="0" w:lastRow="0" w:firstColumn="0" w:lastColumn="0" w:oddVBand="0" w:evenVBand="0" w:oddHBand="1" w:evenHBand="0" w:firstRowFirstColumn="0" w:firstRowLastColumn="0" w:lastRowFirstColumn="0" w:lastRowLastColumn="0"/>
-          <w:trHeight w:val="584"/>
-        </w:trPr>
-        <w:tc>
-          <w:tcPr>
-            <w:cnfStyle w:val="001000000000" w:firstRow="0" w:lastRow="0" w:firstColumn="1" w:lastColumn="0" w:oddVBand="0" w:evenVBand="0" w:oddHBand="0" w:evenHBand="0" w:firstRowFirstColumn="0" w:firstRowLastColumn="0" w:lastRowFirstColumn="0" w:lastRowLastColumn="0"/>
-            <w:tcW w:w="2671" w:type="dxa"/>
-            <w:tcBorders>
-              <w:top w:val="single" w:sz="4" w:space="0" w:color="8EAADB" w:themeColor="accent5" w:themeTint="99"/>
-              <w:left w:val="single" w:sz="4" w:space="0" w:color="8EAADB" w:themeColor="accent5" w:themeTint="99"/>
-              <w:bottom w:val="single" w:sz="4" w:space="0" w:color="8EAADB" w:themeColor="accent5" w:themeTint="99"/>
-              <w:right w:val="single" w:sz="4" w:space="0" w:color="8EAADB" w:themeColor="accent5" w:themeTint="99"/>
-            </w:tcBorders>
-            <w:shd w:val="clear" w:color="auto" w:fill="FFFFFF" w:themeFill="background1"/>
-            <w:hideMark/>
-          </w:tcPr>
-          <w:p>
-            <w:pPr>
-              <w:spacing w:before="120" w:line="360" w:lineRule="auto"/>
-              <w:rPr>
-                <w:rFonts w:cs="Arial"/>
-              </w:rPr>
-            </w:pPr>
-            <w:r>
-              <w:rPr>
-                <w:rFonts w:cs="Arial"/>
-              </w:rPr>
-              <w:t>Minimum Guarantee:</w:t>
-            </w:r>
-          </w:p>
-        </w:tc>
-        <w:tc>
-          <w:tcPr>
-            <w:tcW w:w="6917" w:type="dxa"/>
-            <w:gridSpan w:val="2"/>
-            <w:tcBorders>
-              <w:top w:val="single" w:sz="4" w:space="0" w:color="8EAADB" w:themeColor="accent5" w:themeTint="99"/>
-              <w:left w:val="single" w:sz="4" w:space="0" w:color="8EAADB" w:themeColor="accent5" w:themeTint="99"/>
-              <w:bottom w:val="single" w:sz="4" w:space="0" w:color="8EAADB" w:themeColor="accent5" w:themeTint="99"/>
-              <w:right w:val="single" w:sz="4" w:space="0" w:color="8EAADB" w:themeColor="accent5" w:themeTint="99"/>
-            </w:tcBorders>
-            <w:shd w:val="clear" w:color="auto" w:fill="FFFFFF" w:themeFill="background1"/>
-            <w:hideMark/>
-          </w:tcPr>
-          <w:p>
-            <w:pPr>
-              <w:spacing w:before="120" w:line="360" w:lineRule="auto"/>
-              <w:cnfStyle w:val="000000100000" w:firstRow="0" w:lastRow="0" w:firstColumn="0" w:lastColumn="0" w:oddVBand="0" w:evenVBand="0" w:oddHBand="1" w:evenHBand="0" w:firstRowFirstColumn="0" w:firstRowLastColumn="0" w:lastRowFirstColumn="0" w:lastRowLastColumn="0"/>
-              <w:rPr>
-                <w:rFonts w:eastAsia="Calibri" w:cs="Arial"/>
-                <w:lang w:val="en-CA"/>
-              </w:rPr>
-            </w:pPr>
-            <w:r>
-              <w:rPr>
-                <w:lang w:val="en-CA"/>
-              </w:rPr>
-              <w:t>The database of courses will remain unaltered.</w:t>
-            </w:r>
-          </w:p>
-        </w:tc>
-      </w:tr>
-      <w:tr>
-        <w:trPr>
-          <w:trHeight w:val="1168"/>
-        </w:trPr>
-        <w:tc>
-          <w:tcPr>
-            <w:cnfStyle w:val="001000000000" w:firstRow="0" w:lastRow="0" w:firstColumn="1" w:lastColumn="0" w:oddVBand="0" w:evenVBand="0" w:oddHBand="0" w:evenHBand="0" w:firstRowFirstColumn="0" w:firstRowLastColumn="0" w:lastRowFirstColumn="0" w:lastRowLastColumn="0"/>
-            <w:tcW w:w="2671" w:type="dxa"/>
-            <w:tcBorders>
-              <w:top w:val="single" w:sz="4" w:space="0" w:color="8EAADB" w:themeColor="accent5" w:themeTint="99"/>
-              <w:left w:val="single" w:sz="4" w:space="0" w:color="8EAADB" w:themeColor="accent5" w:themeTint="99"/>
-              <w:bottom w:val="single" w:sz="4" w:space="0" w:color="8EAADB" w:themeColor="accent5" w:themeTint="99"/>
-              <w:right w:val="single" w:sz="4" w:space="0" w:color="8EAADB" w:themeColor="accent5" w:themeTint="99"/>
-            </w:tcBorders>
-            <w:shd w:val="clear" w:color="auto" w:fill="FFFFFF" w:themeFill="background1"/>
-            <w:hideMark/>
-          </w:tcPr>
-          <w:p>
-            <w:pPr>
-              <w:spacing w:before="120" w:line="360" w:lineRule="auto"/>
-              <w:rPr>
-                <w:rFonts w:cs="Arial"/>
-              </w:rPr>
-            </w:pPr>
-            <w:r>
-              <w:rPr>
-                <w:rFonts w:cs="Arial"/>
-              </w:rPr>
-              <w:t>Basic Flow:</w:t>
-            </w:r>
-          </w:p>
-        </w:tc>
-        <w:tc>
-          <w:tcPr>
-            <w:tcW w:w="6917" w:type="dxa"/>
-            <w:gridSpan w:val="2"/>
-            <w:tcBorders>
-              <w:top w:val="single" w:sz="4" w:space="0" w:color="8EAADB" w:themeColor="accent5" w:themeTint="99"/>
-              <w:left w:val="single" w:sz="4" w:space="0" w:color="8EAADB" w:themeColor="accent5" w:themeTint="99"/>
-              <w:bottom w:val="single" w:sz="4" w:space="0" w:color="8EAADB" w:themeColor="accent5" w:themeTint="99"/>
-              <w:right w:val="single" w:sz="4" w:space="0" w:color="8EAADB" w:themeColor="accent5" w:themeTint="99"/>
-            </w:tcBorders>
-            <w:shd w:val="clear" w:color="auto" w:fill="FFFFFF" w:themeFill="background1"/>
-            <w:hideMark/>
-          </w:tcPr>
-          <w:p>
-            <w:pPr>
-              <w:pStyle w:val="ListParagraph"/>
-              <w:numPr>
-                <w:ilvl w:val="0"/>
-                <w:numId w:val="3"/>
-              </w:numPr>
-              <w:cnfStyle w:val="000000000000" w:firstRow="0" w:lastRow="0" w:firstColumn="0" w:lastColumn="0" w:oddVBand="0" w:evenVBand="0" w:oddHBand="0" w:evenHBand="0" w:firstRowFirstColumn="0" w:firstRowLastColumn="0" w:lastRowFirstColumn="0" w:lastRowLastColumn="0"/>
-              <w:rPr>
-                <w:rFonts w:ascii="Times New Roman" w:hAnsi="Times New Roman" w:cs="Times New Roman"/>
-                <w:sz w:val="24"/>
-                <w:szCs w:val="24"/>
-              </w:rPr>
-            </w:pPr>
-            <w:r>
-              <w:rPr>
-                <w:rFonts w:ascii="Times New Roman" w:hAnsi="Times New Roman" w:cs="Times New Roman"/>
-                <w:sz w:val="24"/>
-                <w:szCs w:val="24"/>
-              </w:rPr>
-              <w:t>Administrator requests to create a course</w:t>
-            </w:r>
-          </w:p>
-          <w:p>
-            <w:pPr>
-              <w:pStyle w:val="ListParagraph"/>
-              <w:numPr>
-                <w:ilvl w:val="0"/>
-                <w:numId w:val="3"/>
-              </w:numPr>
-              <w:cnfStyle w:val="000000000000" w:firstRow="0" w:lastRow="0" w:firstColumn="0" w:lastColumn="0" w:oddVBand="0" w:evenVBand="0" w:oddHBand="0" w:evenHBand="0" w:firstRowFirstColumn="0" w:firstRowLastColumn="0" w:lastRowFirstColumn="0" w:lastRowLastColumn="0"/>
-              <w:rPr>
-                <w:rFonts w:ascii="Times New Roman" w:eastAsia="Calibri" w:hAnsi="Times New Roman" w:cs="Times New Roman"/>
-                <w:sz w:val="24"/>
-                <w:szCs w:val="24"/>
-              </w:rPr>
-            </w:pPr>
-            <w:r>
-              <w:rPr>
-                <w:rFonts w:ascii="Times New Roman" w:hAnsi="Times New Roman" w:cs="Times New Roman"/>
-                <w:sz w:val="24"/>
-                <w:szCs w:val="24"/>
-              </w:rPr>
-              <w:t>The system presents a page asking for the course id, the course description, and the amount of credits awarded by the course.</w:t>
-            </w:r>
-          </w:p>
-          <w:p>
-            <w:pPr>
-              <w:pStyle w:val="ListParagraph"/>
-              <w:numPr>
-                <w:ilvl w:val="0"/>
-                <w:numId w:val="3"/>
-              </w:numPr>
-              <w:cnfStyle w:val="000000000000" w:firstRow="0" w:lastRow="0" w:firstColumn="0" w:lastColumn="0" w:oddVBand="0" w:evenVBand="0" w:oddHBand="0" w:evenHBand="0" w:firstRowFirstColumn="0" w:firstRowLastColumn="0" w:lastRowFirstColumn="0" w:lastRowLastColumn="0"/>
-              <w:rPr>
-                <w:rFonts w:eastAsia="Calibri" w:cs="Arial"/>
-              </w:rPr>
-            </w:pPr>
-            <w:r>
-              <w:rPr>
-                <w:rFonts w:eastAsia="Calibri" w:cs="Arial"/>
-              </w:rPr>
-              <w:t>The Administrator enters the course information and presses submit</w:t>
-            </w:r>
-          </w:p>
-          <w:p>
-            <w:pPr>
-              <w:pStyle w:val="ListParagraph"/>
-              <w:numPr>
-                <w:ilvl w:val="0"/>
-                <w:numId w:val="3"/>
-              </w:numPr>
-              <w:cnfStyle w:val="000000000000" w:firstRow="0" w:lastRow="0" w:firstColumn="0" w:lastColumn="0" w:oddVBand="0" w:evenVBand="0" w:oddHBand="0" w:evenHBand="0" w:firstRowFirstColumn="0" w:firstRowLastColumn="0" w:lastRowFirstColumn="0" w:lastRowLastColumn="0"/>
-              <w:rPr>
-                <w:rFonts w:eastAsia="Calibri" w:cs="Arial"/>
-              </w:rPr>
-            </w:pPr>
-            <w:r>
-              <w:rPr>
-                <w:rFonts w:eastAsia="Calibri" w:cs="Arial"/>
-              </w:rPr>
-              <w:t>The system presents the course information, with the options to manage the course or view all courses in the database</w:t>
-            </w:r>
-          </w:p>
-        </w:tc>
-      </w:tr>
-      <w:tr>
-        <w:trPr>
-          <w:cnfStyle w:val="000000100000" w:firstRow="0" w:lastRow="0" w:firstColumn="0" w:lastColumn="0" w:oddVBand="0" w:evenVBand="0" w:oddHBand="1" w:evenHBand="0" w:firstRowFirstColumn="0" w:firstRowLastColumn="0" w:lastRowFirstColumn="0" w:lastRowLastColumn="0"/>
-          <w:trHeight w:val="584"/>
-        </w:trPr>
-        <w:tc>
-          <w:tcPr>
-            <w:cnfStyle w:val="001000000000" w:firstRow="0" w:lastRow="0" w:firstColumn="1" w:lastColumn="0" w:oddVBand="0" w:evenVBand="0" w:oddHBand="0" w:evenHBand="0" w:firstRowFirstColumn="0" w:firstRowLastColumn="0" w:lastRowFirstColumn="0" w:lastRowLastColumn="0"/>
-            <w:tcW w:w="2671" w:type="dxa"/>
-            <w:tcBorders>
-              <w:top w:val="single" w:sz="4" w:space="0" w:color="8EAADB" w:themeColor="accent5" w:themeTint="99"/>
-              <w:left w:val="single" w:sz="4" w:space="0" w:color="8EAADB" w:themeColor="accent5" w:themeTint="99"/>
-              <w:bottom w:val="single" w:sz="4" w:space="0" w:color="8EAADB" w:themeColor="accent5" w:themeTint="99"/>
-              <w:right w:val="single" w:sz="4" w:space="0" w:color="8EAADB" w:themeColor="accent5" w:themeTint="99"/>
-            </w:tcBorders>
-            <w:shd w:val="clear" w:color="auto" w:fill="FFFFFF" w:themeFill="background1"/>
-            <w:hideMark/>
-          </w:tcPr>
-          <w:p>
-            <w:pPr>
-              <w:spacing w:before="120" w:line="360" w:lineRule="auto"/>
-              <w:rPr>
-                <w:rFonts w:cs="Arial"/>
-              </w:rPr>
-            </w:pPr>
-            <w:r>
-              <w:rPr>
-                <w:rFonts w:cs="Arial"/>
-              </w:rPr>
-              <w:t>Risk assessment:</w:t>
-            </w:r>
-          </w:p>
-        </w:tc>
-        <w:tc>
-          <w:tcPr>
-            <w:tcW w:w="6917" w:type="dxa"/>
-            <w:gridSpan w:val="2"/>
-            <w:tcBorders>
-              <w:top w:val="single" w:sz="4" w:space="0" w:color="8EAADB" w:themeColor="accent5" w:themeTint="99"/>
-              <w:left w:val="single" w:sz="4" w:space="0" w:color="8EAADB" w:themeColor="accent5" w:themeTint="99"/>
-              <w:bottom w:val="single" w:sz="4" w:space="0" w:color="8EAADB" w:themeColor="accent5" w:themeTint="99"/>
-              <w:right w:val="single" w:sz="4" w:space="0" w:color="8EAADB" w:themeColor="accent5" w:themeTint="99"/>
-            </w:tcBorders>
-            <w:shd w:val="clear" w:color="auto" w:fill="FFFFFF" w:themeFill="background1"/>
-            <w:hideMark/>
-          </w:tcPr>
-          <w:p>
-            <w:pPr>
-              <w:spacing w:before="120" w:line="360" w:lineRule="auto"/>
-              <w:cnfStyle w:val="000000100000" w:firstRow="0" w:lastRow="0" w:firstColumn="0" w:lastColumn="0" w:oddVBand="0" w:evenVBand="0" w:oddHBand="1" w:evenHBand="0" w:firstRowFirstColumn="0" w:firstRowLastColumn="0" w:lastRowFirstColumn="0" w:lastRowLastColumn="0"/>
-              <w:rPr>
-                <w:rFonts w:eastAsia="Calibri" w:cs="Arial"/>
-                <w:lang w:val="en-CA"/>
-              </w:rPr>
-            </w:pPr>
-            <w:r>
-              <w:rPr>
-                <w:rFonts w:eastAsia="Calibri" w:cs="Arial"/>
-                <w:lang w:val="en-CA"/>
-              </w:rPr>
-              <w:t>3/5</w:t>
-            </w:r>
-          </w:p>
-        </w:tc>
-      </w:tr>
-      <w:tr>
-        <w:trPr>
-          <w:trHeight w:val="1051"/>
-        </w:trPr>
-        <w:tc>
-          <w:tcPr>
-            <w:cnfStyle w:val="001000000000" w:firstRow="0" w:lastRow="0" w:firstColumn="1" w:lastColumn="0" w:oddVBand="0" w:evenVBand="0" w:oddHBand="0" w:evenHBand="0" w:firstRowFirstColumn="0" w:firstRowLastColumn="0" w:lastRowFirstColumn="0" w:lastRowLastColumn="0"/>
-            <w:tcW w:w="2671" w:type="dxa"/>
-            <w:tcBorders>
-              <w:top w:val="single" w:sz="4" w:space="0" w:color="8EAADB" w:themeColor="accent5" w:themeTint="99"/>
-              <w:left w:val="single" w:sz="4" w:space="0" w:color="8EAADB" w:themeColor="accent5" w:themeTint="99"/>
-              <w:bottom w:val="single" w:sz="4" w:space="0" w:color="8EAADB" w:themeColor="accent5" w:themeTint="99"/>
-              <w:right w:val="single" w:sz="4" w:space="0" w:color="8EAADB" w:themeColor="accent5" w:themeTint="99"/>
-            </w:tcBorders>
-            <w:shd w:val="clear" w:color="auto" w:fill="FFFFFF" w:themeFill="background1"/>
-            <w:hideMark/>
-          </w:tcPr>
-          <w:p>
-            <w:pPr>
-              <w:spacing w:before="120" w:line="360" w:lineRule="auto"/>
-              <w:rPr>
-                <w:rFonts w:cs="Arial"/>
-              </w:rPr>
-            </w:pPr>
-            <w:r>
-              <w:rPr>
-                <w:rFonts w:cs="Arial"/>
-              </w:rPr>
-              <w:t>Importance assessment:</w:t>
-            </w:r>
-          </w:p>
-        </w:tc>
-        <w:tc>
-          <w:tcPr>
-            <w:tcW w:w="6917" w:type="dxa"/>
-            <w:gridSpan w:val="2"/>
-            <w:tcBorders>
-              <w:top w:val="single" w:sz="4" w:space="0" w:color="8EAADB" w:themeColor="accent5" w:themeTint="99"/>
-              <w:left w:val="single" w:sz="4" w:space="0" w:color="8EAADB" w:themeColor="accent5" w:themeTint="99"/>
-              <w:bottom w:val="single" w:sz="4" w:space="0" w:color="8EAADB" w:themeColor="accent5" w:themeTint="99"/>
-              <w:right w:val="single" w:sz="4" w:space="0" w:color="8EAADB" w:themeColor="accent5" w:themeTint="99"/>
-            </w:tcBorders>
-            <w:shd w:val="clear" w:color="auto" w:fill="FFFFFF" w:themeFill="background1"/>
-            <w:hideMark/>
-          </w:tcPr>
-          <w:p>
-            <w:pPr>
-              <w:spacing w:before="120" w:line="360" w:lineRule="auto"/>
-              <w:cnfStyle w:val="000000000000" w:firstRow="0" w:lastRow="0" w:firstColumn="0" w:lastColumn="0" w:oddVBand="0" w:evenVBand="0" w:oddHBand="0" w:evenHBand="0" w:firstRowFirstColumn="0" w:firstRowLastColumn="0" w:lastRowFirstColumn="0" w:lastRowLastColumn="0"/>
-              <w:rPr>
-                <w:rFonts w:eastAsia="Calibri" w:cs="Arial"/>
-              </w:rPr>
-            </w:pPr>
-            <w:r>
-              <w:rPr>
-                <w:rFonts w:eastAsia="Calibri" w:cs="Arial"/>
-                <w:lang w:val="en-CA"/>
-              </w:rPr>
-              <w:t>5</w:t>
-            </w:r>
-            <w:r>
-              <w:rPr>
-                <w:rFonts w:eastAsia="Calibri" w:cs="Arial"/>
-              </w:rPr>
-              <w:t>/5</w:t>
-            </w:r>
-          </w:p>
-        </w:tc>
-      </w:tr>
-    </w:tbl>
     <w:p/>
-    <w:p>
-      <w:pPr>
-        <w:rPr>
-          <w:lang w:val="en-CA"/>
-        </w:rPr>
-      </w:pPr>
-      <w:r>
-        <w:rPr>
-          <w:lang w:val="en-CA"/>
-        </w:rPr>
-        <w:lastRenderedPageBreak/>
-        <w:t>The administrator wishes to create a class to be added to the database of courses. Upon viewing the course database, the administrator requests to create a course from the side menu. The system will prompt the administrator for the course information (code, description and amount of credits). Upon entering the course information, the system will record the course as a new course in the database and present the administrator with the course information as it has been recorded.</w:t>
-      </w:r>
-    </w:p>
-    <w:p>
-      <w:pPr>
-        <w:rPr>
-          <w:lang w:val="en-CA"/>
-        </w:rPr>
-      </w:pPr>
-    </w:p>
-    <w:p>
-      <w:pPr>
-        <w:rPr>
-          <w:lang w:val="en-CA"/>
-        </w:rPr>
-      </w:pPr>
-    </w:p>
-    <w:tbl>
-      <w:tblPr>
-        <w:tblStyle w:val="GridTable4-Accent51"/>
-        <w:tblW w:w="9588" w:type="dxa"/>
-        <w:tblInd w:w="0" w:type="dxa"/>
-        <w:tblLook w:val="04A0" w:firstRow="1" w:lastRow="0" w:firstColumn="1" w:lastColumn="0" w:noHBand="0" w:noVBand="1"/>
-      </w:tblPr>
-      <w:tblGrid>
-        <w:gridCol w:w="2671"/>
-        <w:gridCol w:w="2702"/>
-        <w:gridCol w:w="4215"/>
-      </w:tblGrid>
-      <w:tr>
-        <w:trPr>
-          <w:cnfStyle w:val="100000000000" w:firstRow="1" w:lastRow="0" w:firstColumn="0" w:lastColumn="0" w:oddVBand="0" w:evenVBand="0" w:oddHBand="0" w:evenHBand="0" w:firstRowFirstColumn="0" w:firstRowLastColumn="0" w:lastRowFirstColumn="0" w:lastRowLastColumn="0"/>
-          <w:trHeight w:val="584"/>
-        </w:trPr>
-        <w:tc>
-          <w:tcPr>
-            <w:cnfStyle w:val="001000000000" w:firstRow="0" w:lastRow="0" w:firstColumn="1" w:lastColumn="0" w:oddVBand="0" w:evenVBand="0" w:oddHBand="0" w:evenHBand="0" w:firstRowFirstColumn="0" w:firstRowLastColumn="0" w:lastRowFirstColumn="0" w:lastRowLastColumn="0"/>
-            <w:tcW w:w="2671" w:type="dxa"/>
-            <w:shd w:val="clear" w:color="auto" w:fill="1F3864" w:themeFill="accent5" w:themeFillShade="80"/>
-            <w:hideMark/>
-          </w:tcPr>
-          <w:p>
-            <w:pPr>
-              <w:spacing w:before="120" w:line="360" w:lineRule="auto"/>
-              <w:rPr>
-                <w:rFonts w:cs="Arial"/>
-                <w:b w:val="0"/>
-                <w:bCs w:val="0"/>
-                <w:color w:val="D9D9D9" w:themeColor="background1" w:themeShade="D9"/>
-              </w:rPr>
-            </w:pPr>
-            <w:r>
-              <w:rPr>
-                <w:rFonts w:cs="Arial"/>
-                <w:color w:val="D9D9D9" w:themeColor="background1" w:themeShade="D9"/>
-              </w:rPr>
-              <w:t>Use Case ID:</w:t>
-            </w:r>
-          </w:p>
-        </w:tc>
-        <w:tc>
-          <w:tcPr>
-            <w:tcW w:w="6917" w:type="dxa"/>
-            <w:gridSpan w:val="2"/>
-            <w:shd w:val="clear" w:color="auto" w:fill="1F3864" w:themeFill="accent5" w:themeFillShade="80"/>
-            <w:hideMark/>
-          </w:tcPr>
-          <w:p>
-            <w:pPr>
-              <w:spacing w:before="120" w:line="360" w:lineRule="auto"/>
-              <w:cnfStyle w:val="100000000000" w:firstRow="1" w:lastRow="0" w:firstColumn="0" w:lastColumn="0" w:oddVBand="0" w:evenVBand="0" w:oddHBand="0" w:evenHBand="0" w:firstRowFirstColumn="0" w:firstRowLastColumn="0" w:lastRowFirstColumn="0" w:lastRowLastColumn="0"/>
-              <w:rPr>
-                <w:rFonts w:eastAsia="Calibri" w:cs="Arial"/>
-                <w:b w:val="0"/>
-                <w:bCs w:val="0"/>
-                <w:color w:val="D9D9D9" w:themeColor="background1" w:themeShade="D9"/>
-                <w:lang w:val="en-CA"/>
-              </w:rPr>
-            </w:pPr>
-            <w:r>
-              <w:rPr>
-                <w:rFonts w:eastAsia="Calibri" w:cs="Arial"/>
-                <w:color w:val="D9D9D9" w:themeColor="background1" w:themeShade="D9"/>
-              </w:rPr>
-              <w:t>UC</w:t>
-            </w:r>
-            <w:r>
-              <w:rPr>
-                <w:rFonts w:eastAsia="Calibri" w:cs="Arial"/>
-                <w:color w:val="D9D9D9" w:themeColor="background1" w:themeShade="D9"/>
-                <w:lang w:val="en-CA"/>
-              </w:rPr>
-              <w:t>15</w:t>
-            </w:r>
-          </w:p>
-        </w:tc>
-      </w:tr>
-      <w:tr>
-        <w:trPr>
-          <w:cnfStyle w:val="000000100000" w:firstRow="0" w:lastRow="0" w:firstColumn="0" w:lastColumn="0" w:oddVBand="0" w:evenVBand="0" w:oddHBand="1" w:evenHBand="0" w:firstRowFirstColumn="0" w:firstRowLastColumn="0" w:lastRowFirstColumn="0" w:lastRowLastColumn="0"/>
-          <w:trHeight w:val="600"/>
-        </w:trPr>
-        <w:tc>
-          <w:tcPr>
-            <w:cnfStyle w:val="001000000000" w:firstRow="0" w:lastRow="0" w:firstColumn="1" w:lastColumn="0" w:oddVBand="0" w:evenVBand="0" w:oddHBand="0" w:evenHBand="0" w:firstRowFirstColumn="0" w:firstRowLastColumn="0" w:lastRowFirstColumn="0" w:lastRowLastColumn="0"/>
-            <w:tcW w:w="2671" w:type="dxa"/>
-            <w:tcBorders>
-              <w:top w:val="single" w:sz="4" w:space="0" w:color="8EAADB" w:themeColor="accent5" w:themeTint="99"/>
-              <w:left w:val="single" w:sz="4" w:space="0" w:color="8EAADB" w:themeColor="accent5" w:themeTint="99"/>
-              <w:bottom w:val="single" w:sz="4" w:space="0" w:color="8EAADB" w:themeColor="accent5" w:themeTint="99"/>
-              <w:right w:val="single" w:sz="4" w:space="0" w:color="8EAADB" w:themeColor="accent5" w:themeTint="99"/>
-            </w:tcBorders>
-            <w:hideMark/>
-          </w:tcPr>
-          <w:p>
-            <w:pPr>
-              <w:spacing w:before="120" w:line="360" w:lineRule="auto"/>
-              <w:rPr>
-                <w:rFonts w:cs="Arial"/>
-              </w:rPr>
-            </w:pPr>
-            <w:r>
-              <w:rPr>
-                <w:rFonts w:cs="Arial"/>
-              </w:rPr>
-              <w:t>Use Case Name:</w:t>
-            </w:r>
-          </w:p>
-        </w:tc>
-        <w:tc>
-          <w:tcPr>
-            <w:tcW w:w="6917" w:type="dxa"/>
-            <w:gridSpan w:val="2"/>
-            <w:tcBorders>
-              <w:top w:val="single" w:sz="4" w:space="0" w:color="8EAADB" w:themeColor="accent5" w:themeTint="99"/>
-              <w:left w:val="single" w:sz="4" w:space="0" w:color="8EAADB" w:themeColor="accent5" w:themeTint="99"/>
-              <w:bottom w:val="single" w:sz="4" w:space="0" w:color="8EAADB" w:themeColor="accent5" w:themeTint="99"/>
-              <w:right w:val="single" w:sz="4" w:space="0" w:color="8EAADB" w:themeColor="accent5" w:themeTint="99"/>
-            </w:tcBorders>
-            <w:hideMark/>
-          </w:tcPr>
-          <w:p>
-            <w:pPr>
-              <w:spacing w:before="120" w:line="360" w:lineRule="auto"/>
-              <w:cnfStyle w:val="000000100000" w:firstRow="0" w:lastRow="0" w:firstColumn="0" w:lastColumn="0" w:oddVBand="0" w:evenVBand="0" w:oddHBand="1" w:evenHBand="0" w:firstRowFirstColumn="0" w:firstRowLastColumn="0" w:lastRowFirstColumn="0" w:lastRowLastColumn="0"/>
-              <w:rPr>
-                <w:rFonts w:eastAsia="Calibri" w:cs="Arial"/>
-                <w:lang w:val="en-CA"/>
-              </w:rPr>
-            </w:pPr>
-            <w:r>
-              <w:rPr>
-                <w:rFonts w:eastAsia="Calibri" w:cs="Arial"/>
-                <w:lang w:val="en-CA"/>
-              </w:rPr>
-              <w:t>Browse Courses</w:t>
-            </w:r>
-          </w:p>
-        </w:tc>
-      </w:tr>
-      <w:tr>
-        <w:trPr>
-          <w:trHeight w:val="584"/>
-        </w:trPr>
-        <w:tc>
-          <w:tcPr>
-            <w:cnfStyle w:val="001000000000" w:firstRow="0" w:lastRow="0" w:firstColumn="1" w:lastColumn="0" w:oddVBand="0" w:evenVBand="0" w:oddHBand="0" w:evenHBand="0" w:firstRowFirstColumn="0" w:firstRowLastColumn="0" w:lastRowFirstColumn="0" w:lastRowLastColumn="0"/>
-            <w:tcW w:w="2671" w:type="dxa"/>
-            <w:tcBorders>
-              <w:top w:val="single" w:sz="4" w:space="0" w:color="8EAADB" w:themeColor="accent5" w:themeTint="99"/>
-              <w:left w:val="single" w:sz="4" w:space="0" w:color="8EAADB" w:themeColor="accent5" w:themeTint="99"/>
-              <w:bottom w:val="single" w:sz="4" w:space="0" w:color="8EAADB" w:themeColor="accent5" w:themeTint="99"/>
-              <w:right w:val="single" w:sz="4" w:space="0" w:color="8EAADB" w:themeColor="accent5" w:themeTint="99"/>
-            </w:tcBorders>
-            <w:shd w:val="clear" w:color="auto" w:fill="D9E2F3" w:themeFill="accent5" w:themeFillTint="33"/>
-            <w:hideMark/>
-          </w:tcPr>
-          <w:p>
-            <w:pPr>
-              <w:spacing w:before="120" w:line="360" w:lineRule="auto"/>
-              <w:rPr>
-                <w:rFonts w:cs="Arial"/>
-              </w:rPr>
-            </w:pPr>
-            <w:r>
-              <w:rPr>
-                <w:rFonts w:cs="Arial"/>
-              </w:rPr>
-              <w:t>Created By:</w:t>
-            </w:r>
-          </w:p>
-        </w:tc>
-        <w:tc>
-          <w:tcPr>
-            <w:tcW w:w="2702" w:type="dxa"/>
-            <w:tcBorders>
-              <w:top w:val="single" w:sz="4" w:space="0" w:color="8EAADB" w:themeColor="accent5" w:themeTint="99"/>
-              <w:left w:val="single" w:sz="4" w:space="0" w:color="8EAADB" w:themeColor="accent5" w:themeTint="99"/>
-              <w:bottom w:val="single" w:sz="4" w:space="0" w:color="8EAADB" w:themeColor="accent5" w:themeTint="99"/>
-              <w:right w:val="single" w:sz="4" w:space="0" w:color="8EAADB" w:themeColor="accent5" w:themeTint="99"/>
-            </w:tcBorders>
-            <w:shd w:val="clear" w:color="auto" w:fill="D9E2F3" w:themeFill="accent5" w:themeFillTint="33"/>
-            <w:hideMark/>
-          </w:tcPr>
-          <w:p>
-            <w:pPr>
-              <w:spacing w:before="120" w:line="360" w:lineRule="auto"/>
-              <w:cnfStyle w:val="000000000000" w:firstRow="0" w:lastRow="0" w:firstColumn="0" w:lastColumn="0" w:oddVBand="0" w:evenVBand="0" w:oddHBand="0" w:evenHBand="0" w:firstRowFirstColumn="0" w:firstRowLastColumn="0" w:lastRowFirstColumn="0" w:lastRowLastColumn="0"/>
-              <w:rPr>
-                <w:rFonts w:eastAsia="Calibri" w:cs="Arial"/>
-                <w:lang w:val="en-CA"/>
-              </w:rPr>
-            </w:pPr>
-            <w:r>
-              <w:rPr>
-                <w:lang w:val="en-CA"/>
-              </w:rPr>
-              <w:t>Claudia Della Serra</w:t>
-            </w:r>
-          </w:p>
-        </w:tc>
-        <w:tc>
-          <w:tcPr>
-            <w:tcW w:w="4215" w:type="dxa"/>
-            <w:tcBorders>
-              <w:top w:val="single" w:sz="4" w:space="0" w:color="8EAADB" w:themeColor="accent5" w:themeTint="99"/>
-              <w:left w:val="single" w:sz="4" w:space="0" w:color="8EAADB" w:themeColor="accent5" w:themeTint="99"/>
-              <w:bottom w:val="single" w:sz="4" w:space="0" w:color="8EAADB" w:themeColor="accent5" w:themeTint="99"/>
-              <w:right w:val="single" w:sz="4" w:space="0" w:color="8EAADB" w:themeColor="accent5" w:themeTint="99"/>
-            </w:tcBorders>
-            <w:shd w:val="clear" w:color="auto" w:fill="D9E2F3" w:themeFill="accent5" w:themeFillTint="33"/>
-            <w:hideMark/>
-          </w:tcPr>
-          <w:p>
-            <w:pPr>
-              <w:spacing w:before="120" w:line="360" w:lineRule="auto"/>
-              <w:cnfStyle w:val="000000000000" w:firstRow="0" w:lastRow="0" w:firstColumn="0" w:lastColumn="0" w:oddVBand="0" w:evenVBand="0" w:oddHBand="0" w:evenHBand="0" w:firstRowFirstColumn="0" w:firstRowLastColumn="0" w:lastRowFirstColumn="0" w:lastRowLastColumn="0"/>
-              <w:rPr>
-                <w:rFonts w:cs="Arial"/>
-                <w:lang w:val="en-CA"/>
-              </w:rPr>
-            </w:pPr>
-            <w:r>
-              <w:rPr>
-                <w:rFonts w:cs="Arial"/>
-              </w:rPr>
-              <w:t>Last Updated By:</w:t>
-            </w:r>
-            <w:r>
-              <w:rPr>
-                <w:rFonts w:cs="Arial"/>
-                <w:lang w:val="en-CA"/>
-              </w:rPr>
-              <w:t xml:space="preserve"> </w:t>
-            </w:r>
-          </w:p>
-        </w:tc>
-      </w:tr>
-      <w:tr>
-        <w:trPr>
-          <w:cnfStyle w:val="000000100000" w:firstRow="0" w:lastRow="0" w:firstColumn="0" w:lastColumn="0" w:oddVBand="0" w:evenVBand="0" w:oddHBand="1" w:evenHBand="0" w:firstRowFirstColumn="0" w:firstRowLastColumn="0" w:lastRowFirstColumn="0" w:lastRowLastColumn="0"/>
-          <w:trHeight w:val="584"/>
-        </w:trPr>
-        <w:tc>
-          <w:tcPr>
-            <w:cnfStyle w:val="001000000000" w:firstRow="0" w:lastRow="0" w:firstColumn="1" w:lastColumn="0" w:oddVBand="0" w:evenVBand="0" w:oddHBand="0" w:evenHBand="0" w:firstRowFirstColumn="0" w:firstRowLastColumn="0" w:lastRowFirstColumn="0" w:lastRowLastColumn="0"/>
-            <w:tcW w:w="2671" w:type="dxa"/>
-            <w:tcBorders>
-              <w:top w:val="single" w:sz="4" w:space="0" w:color="8EAADB" w:themeColor="accent5" w:themeTint="99"/>
-              <w:left w:val="single" w:sz="4" w:space="0" w:color="8EAADB" w:themeColor="accent5" w:themeTint="99"/>
-              <w:bottom w:val="single" w:sz="4" w:space="0" w:color="8EAADB" w:themeColor="accent5" w:themeTint="99"/>
-              <w:right w:val="single" w:sz="4" w:space="0" w:color="8EAADB" w:themeColor="accent5" w:themeTint="99"/>
-            </w:tcBorders>
-            <w:hideMark/>
-          </w:tcPr>
-          <w:p>
-            <w:pPr>
-              <w:spacing w:before="120" w:line="360" w:lineRule="auto"/>
-              <w:rPr>
-                <w:rFonts w:cs="Arial"/>
-              </w:rPr>
-            </w:pPr>
-            <w:r>
-              <w:rPr>
-                <w:rFonts w:cs="Arial"/>
-              </w:rPr>
-              <w:t>Date Created:</w:t>
-            </w:r>
-          </w:p>
-        </w:tc>
-        <w:tc>
-          <w:tcPr>
-            <w:tcW w:w="2702" w:type="dxa"/>
-            <w:tcBorders>
-              <w:top w:val="single" w:sz="4" w:space="0" w:color="8EAADB" w:themeColor="accent5" w:themeTint="99"/>
-              <w:left w:val="single" w:sz="4" w:space="0" w:color="8EAADB" w:themeColor="accent5" w:themeTint="99"/>
-              <w:bottom w:val="single" w:sz="4" w:space="0" w:color="8EAADB" w:themeColor="accent5" w:themeTint="99"/>
-              <w:right w:val="single" w:sz="4" w:space="0" w:color="8EAADB" w:themeColor="accent5" w:themeTint="99"/>
-            </w:tcBorders>
-            <w:hideMark/>
-          </w:tcPr>
-          <w:p>
-            <w:pPr>
-              <w:spacing w:before="120" w:line="360" w:lineRule="auto"/>
-              <w:cnfStyle w:val="000000100000" w:firstRow="0" w:lastRow="0" w:firstColumn="0" w:lastColumn="0" w:oddVBand="0" w:evenVBand="0" w:oddHBand="1" w:evenHBand="0" w:firstRowFirstColumn="0" w:firstRowLastColumn="0" w:lastRowFirstColumn="0" w:lastRowLastColumn="0"/>
-              <w:rPr>
-                <w:rFonts w:eastAsia="Calibri" w:cs="Arial"/>
-              </w:rPr>
-            </w:pPr>
-            <w:r>
-              <w:rPr>
-                <w:rFonts w:eastAsia="Calibri" w:cs="Arial"/>
-                <w:lang w:val="en-CA"/>
-              </w:rPr>
-              <w:t>Marc 26</w:t>
-            </w:r>
-            <w:r>
-              <w:rPr>
-                <w:rFonts w:eastAsia="Calibri" w:cs="Arial"/>
-                <w:vertAlign w:val="superscript"/>
-                <w:lang w:val="en-CA"/>
-              </w:rPr>
-              <w:t>th</w:t>
-            </w:r>
-            <w:r>
-              <w:rPr>
-                <w:rFonts w:eastAsia="Calibri" w:cs="Arial"/>
-              </w:rPr>
-              <w:t>, 2016</w:t>
-            </w:r>
-          </w:p>
-        </w:tc>
-        <w:tc>
-          <w:tcPr>
-            <w:tcW w:w="4215" w:type="dxa"/>
-            <w:tcBorders>
-              <w:top w:val="single" w:sz="4" w:space="0" w:color="8EAADB" w:themeColor="accent5" w:themeTint="99"/>
-              <w:left w:val="single" w:sz="4" w:space="0" w:color="8EAADB" w:themeColor="accent5" w:themeTint="99"/>
-              <w:bottom w:val="single" w:sz="4" w:space="0" w:color="8EAADB" w:themeColor="accent5" w:themeTint="99"/>
-              <w:right w:val="single" w:sz="4" w:space="0" w:color="8EAADB" w:themeColor="accent5" w:themeTint="99"/>
-            </w:tcBorders>
-            <w:hideMark/>
-          </w:tcPr>
-          <w:p>
-            <w:pPr>
-              <w:spacing w:before="120" w:line="360" w:lineRule="auto"/>
-              <w:cnfStyle w:val="000000100000" w:firstRow="0" w:lastRow="0" w:firstColumn="0" w:lastColumn="0" w:oddVBand="0" w:evenVBand="0" w:oddHBand="1" w:evenHBand="0" w:firstRowFirstColumn="0" w:firstRowLastColumn="0" w:lastRowFirstColumn="0" w:lastRowLastColumn="0"/>
-              <w:rPr>
-                <w:rFonts w:cs="Arial"/>
-                <w:lang w:val="en-CA"/>
-              </w:rPr>
-            </w:pPr>
-            <w:r>
-              <w:rPr>
-                <w:rFonts w:cs="Arial"/>
-              </w:rPr>
-              <w:t>Last Revision Date:</w:t>
-            </w:r>
-            <w:r>
-              <w:rPr>
-                <w:rFonts w:cs="Arial"/>
-                <w:lang w:val="en-CA"/>
-              </w:rPr>
-              <w:t xml:space="preserve"> </w:t>
-            </w:r>
-          </w:p>
-        </w:tc>
-      </w:tr>
-      <w:tr>
-        <w:trPr>
-          <w:trHeight w:val="584"/>
-        </w:trPr>
-        <w:tc>
-          <w:tcPr>
-            <w:cnfStyle w:val="001000000000" w:firstRow="0" w:lastRow="0" w:firstColumn="1" w:lastColumn="0" w:oddVBand="0" w:evenVBand="0" w:oddHBand="0" w:evenHBand="0" w:firstRowFirstColumn="0" w:firstRowLastColumn="0" w:lastRowFirstColumn="0" w:lastRowLastColumn="0"/>
-            <w:tcW w:w="2671" w:type="dxa"/>
-            <w:tcBorders>
-              <w:top w:val="single" w:sz="4" w:space="0" w:color="8EAADB" w:themeColor="accent5" w:themeTint="99"/>
-              <w:left w:val="single" w:sz="4" w:space="0" w:color="8EAADB" w:themeColor="accent5" w:themeTint="99"/>
-              <w:bottom w:val="single" w:sz="4" w:space="0" w:color="8EAADB" w:themeColor="accent5" w:themeTint="99"/>
-              <w:right w:val="single" w:sz="4" w:space="0" w:color="8EAADB" w:themeColor="accent5" w:themeTint="99"/>
-            </w:tcBorders>
-            <w:shd w:val="clear" w:color="auto" w:fill="FFFFFF" w:themeFill="background1"/>
-            <w:hideMark/>
-          </w:tcPr>
-          <w:p>
-            <w:pPr>
-              <w:spacing w:before="120" w:line="360" w:lineRule="auto"/>
-              <w:rPr>
-                <w:rFonts w:cs="Arial"/>
-              </w:rPr>
-            </w:pPr>
-            <w:r>
-              <w:rPr>
-                <w:rFonts w:cs="Arial"/>
-              </w:rPr>
-              <w:t>Actor(s):</w:t>
-            </w:r>
-          </w:p>
-        </w:tc>
-        <w:tc>
-          <w:tcPr>
-            <w:tcW w:w="6917" w:type="dxa"/>
-            <w:gridSpan w:val="2"/>
-            <w:tcBorders>
-              <w:top w:val="single" w:sz="4" w:space="0" w:color="8EAADB" w:themeColor="accent5" w:themeTint="99"/>
-              <w:left w:val="single" w:sz="4" w:space="0" w:color="8EAADB" w:themeColor="accent5" w:themeTint="99"/>
-              <w:bottom w:val="single" w:sz="4" w:space="0" w:color="8EAADB" w:themeColor="accent5" w:themeTint="99"/>
-              <w:right w:val="single" w:sz="4" w:space="0" w:color="8EAADB" w:themeColor="accent5" w:themeTint="99"/>
-            </w:tcBorders>
-            <w:shd w:val="clear" w:color="auto" w:fill="FFFFFF" w:themeFill="background1"/>
-            <w:hideMark/>
-          </w:tcPr>
-          <w:p>
-            <w:pPr>
-              <w:spacing w:before="120" w:line="360" w:lineRule="auto"/>
-              <w:cnfStyle w:val="000000000000" w:firstRow="0" w:lastRow="0" w:firstColumn="0" w:lastColumn="0" w:oddVBand="0" w:evenVBand="0" w:oddHBand="0" w:evenHBand="0" w:firstRowFirstColumn="0" w:firstRowLastColumn="0" w:lastRowFirstColumn="0" w:lastRowLastColumn="0"/>
-              <w:rPr>
-                <w:rFonts w:eastAsia="Calibri" w:cs="Arial"/>
-                <w:lang w:val="en-CA"/>
-              </w:rPr>
-            </w:pPr>
-            <w:r>
-              <w:rPr>
-                <w:lang w:val="en-CA"/>
-              </w:rPr>
-              <w:t>Primary Actor(s): Administrator</w:t>
-            </w:r>
-          </w:p>
-        </w:tc>
-      </w:tr>
-      <w:tr>
-        <w:trPr>
-          <w:cnfStyle w:val="000000100000" w:firstRow="0" w:lastRow="0" w:firstColumn="0" w:lastColumn="0" w:oddVBand="0" w:evenVBand="0" w:oddHBand="1" w:evenHBand="0" w:firstRowFirstColumn="0" w:firstRowLastColumn="0" w:lastRowFirstColumn="0" w:lastRowLastColumn="0"/>
-          <w:trHeight w:val="600"/>
-        </w:trPr>
-        <w:tc>
-          <w:tcPr>
-            <w:cnfStyle w:val="001000000000" w:firstRow="0" w:lastRow="0" w:firstColumn="1" w:lastColumn="0" w:oddVBand="0" w:evenVBand="0" w:oddHBand="0" w:evenHBand="0" w:firstRowFirstColumn="0" w:firstRowLastColumn="0" w:lastRowFirstColumn="0" w:lastRowLastColumn="0"/>
-            <w:tcW w:w="2671" w:type="dxa"/>
-            <w:tcBorders>
-              <w:top w:val="single" w:sz="4" w:space="0" w:color="8EAADB" w:themeColor="accent5" w:themeTint="99"/>
-              <w:left w:val="single" w:sz="4" w:space="0" w:color="8EAADB" w:themeColor="accent5" w:themeTint="99"/>
-              <w:bottom w:val="single" w:sz="4" w:space="0" w:color="8EAADB" w:themeColor="accent5" w:themeTint="99"/>
-              <w:right w:val="single" w:sz="4" w:space="0" w:color="8EAADB" w:themeColor="accent5" w:themeTint="99"/>
-            </w:tcBorders>
-            <w:shd w:val="clear" w:color="auto" w:fill="FFFFFF" w:themeFill="background1"/>
-            <w:hideMark/>
-          </w:tcPr>
-          <w:p>
-            <w:pPr>
-              <w:spacing w:before="120" w:line="360" w:lineRule="auto"/>
-              <w:rPr>
-                <w:rFonts w:cs="Arial"/>
-                <w:bCs w:val="0"/>
-                <w:iCs/>
-              </w:rPr>
-            </w:pPr>
-            <w:r>
-              <w:rPr>
-                <w:rFonts w:cs="Arial"/>
-                <w:iCs/>
-              </w:rPr>
-              <w:t>Goal/Actor Goals</w:t>
-            </w:r>
-            <w:r>
-              <w:rPr>
-                <w:rFonts w:cs="Arial"/>
-              </w:rPr>
-              <w:t>:</w:t>
-            </w:r>
-          </w:p>
-        </w:tc>
-        <w:tc>
-          <w:tcPr>
-            <w:tcW w:w="6917" w:type="dxa"/>
-            <w:gridSpan w:val="2"/>
-            <w:tcBorders>
-              <w:top w:val="single" w:sz="4" w:space="0" w:color="8EAADB" w:themeColor="accent5" w:themeTint="99"/>
-              <w:left w:val="single" w:sz="4" w:space="0" w:color="8EAADB" w:themeColor="accent5" w:themeTint="99"/>
-              <w:bottom w:val="single" w:sz="4" w:space="0" w:color="8EAADB" w:themeColor="accent5" w:themeTint="99"/>
-              <w:right w:val="single" w:sz="4" w:space="0" w:color="8EAADB" w:themeColor="accent5" w:themeTint="99"/>
-            </w:tcBorders>
-            <w:shd w:val="clear" w:color="auto" w:fill="FFFFFF" w:themeFill="background1"/>
-            <w:hideMark/>
-          </w:tcPr>
-          <w:p>
-            <w:pPr>
-              <w:spacing w:before="120" w:line="360" w:lineRule="auto"/>
-              <w:cnfStyle w:val="000000100000" w:firstRow="0" w:lastRow="0" w:firstColumn="0" w:lastColumn="0" w:oddVBand="0" w:evenVBand="0" w:oddHBand="1" w:evenHBand="0" w:firstRowFirstColumn="0" w:firstRowLastColumn="0" w:lastRowFirstColumn="0" w:lastRowLastColumn="0"/>
-              <w:rPr>
-                <w:rFonts w:eastAsia="Calibri" w:cs="Arial"/>
-                <w:lang w:val="en-CA"/>
-              </w:rPr>
-            </w:pPr>
-            <w:r>
-              <w:rPr>
-                <w:rFonts w:eastAsia="Calibri" w:cs="Arial"/>
-              </w:rPr>
-              <w:t xml:space="preserve"> </w:t>
-            </w:r>
-            <w:r>
-              <w:rPr>
-                <w:lang w:val="en-CA"/>
-              </w:rPr>
-              <w:t>Administrator wishes to view the database of courses</w:t>
-            </w:r>
-          </w:p>
-        </w:tc>
-      </w:tr>
-      <w:tr>
-        <w:trPr>
-          <w:trHeight w:val="2420"/>
-        </w:trPr>
-        <w:tc>
-          <w:tcPr>
-            <w:cnfStyle w:val="001000000000" w:firstRow="0" w:lastRow="0" w:firstColumn="1" w:lastColumn="0" w:oddVBand="0" w:evenVBand="0" w:oddHBand="0" w:evenHBand="0" w:firstRowFirstColumn="0" w:firstRowLastColumn="0" w:lastRowFirstColumn="0" w:lastRowLastColumn="0"/>
-            <w:tcW w:w="2671" w:type="dxa"/>
-            <w:tcBorders>
-              <w:top w:val="single" w:sz="4" w:space="0" w:color="8EAADB" w:themeColor="accent5" w:themeTint="99"/>
-              <w:left w:val="single" w:sz="4" w:space="0" w:color="8EAADB" w:themeColor="accent5" w:themeTint="99"/>
-              <w:bottom w:val="single" w:sz="4" w:space="0" w:color="8EAADB" w:themeColor="accent5" w:themeTint="99"/>
-              <w:right w:val="single" w:sz="4" w:space="0" w:color="8EAADB" w:themeColor="accent5" w:themeTint="99"/>
-            </w:tcBorders>
-            <w:shd w:val="clear" w:color="auto" w:fill="FFFFFF" w:themeFill="background1"/>
-            <w:hideMark/>
-          </w:tcPr>
-          <w:p>
-            <w:pPr>
-              <w:spacing w:before="120" w:line="360" w:lineRule="auto"/>
-              <w:rPr>
-                <w:rFonts w:cs="Arial"/>
-              </w:rPr>
-            </w:pPr>
-            <w:r>
-              <w:rPr>
-                <w:rFonts w:cs="Arial"/>
-              </w:rPr>
-              <w:t>Description/Summary:</w:t>
-            </w:r>
-          </w:p>
-        </w:tc>
-        <w:tc>
-          <w:tcPr>
-            <w:tcW w:w="6917" w:type="dxa"/>
-            <w:gridSpan w:val="2"/>
-            <w:tcBorders>
-              <w:top w:val="single" w:sz="4" w:space="0" w:color="8EAADB" w:themeColor="accent5" w:themeTint="99"/>
-              <w:left w:val="single" w:sz="4" w:space="0" w:color="8EAADB" w:themeColor="accent5" w:themeTint="99"/>
-              <w:bottom w:val="single" w:sz="4" w:space="0" w:color="8EAADB" w:themeColor="accent5" w:themeTint="99"/>
-              <w:right w:val="single" w:sz="4" w:space="0" w:color="8EAADB" w:themeColor="accent5" w:themeTint="99"/>
-            </w:tcBorders>
-            <w:shd w:val="clear" w:color="auto" w:fill="FFFFFF" w:themeFill="background1"/>
-            <w:hideMark/>
-          </w:tcPr>
-          <w:p>
-            <w:pPr>
-              <w:spacing w:before="120" w:line="360" w:lineRule="auto"/>
-              <w:cnfStyle w:val="000000000000" w:firstRow="0" w:lastRow="0" w:firstColumn="0" w:lastColumn="0" w:oddVBand="0" w:evenVBand="0" w:oddHBand="0" w:evenHBand="0" w:firstRowFirstColumn="0" w:firstRowLastColumn="0" w:lastRowFirstColumn="0" w:lastRowLastColumn="0"/>
-              <w:rPr>
-                <w:rFonts w:eastAsia="Calibri" w:cs="Arial"/>
-                <w:lang w:val="en-CA"/>
-              </w:rPr>
-            </w:pPr>
-            <w:r>
-              <w:rPr>
-                <w:lang w:val="en-CA"/>
-              </w:rPr>
-              <w:t>The Administrator wishes to add view the system’s database of courses. From here, the administrator may choose to add a course or manage courses.</w:t>
-            </w:r>
-          </w:p>
-        </w:tc>
-      </w:tr>
-      <w:tr>
-        <w:trPr>
-          <w:cnfStyle w:val="000000100000" w:firstRow="0" w:lastRow="0" w:firstColumn="0" w:lastColumn="0" w:oddVBand="0" w:evenVBand="0" w:oddHBand="1" w:evenHBand="0" w:firstRowFirstColumn="0" w:firstRowLastColumn="0" w:lastRowFirstColumn="0" w:lastRowLastColumn="0"/>
-          <w:trHeight w:val="784"/>
-        </w:trPr>
-        <w:tc>
-          <w:tcPr>
-            <w:cnfStyle w:val="001000000000" w:firstRow="0" w:lastRow="0" w:firstColumn="1" w:lastColumn="0" w:oddVBand="0" w:evenVBand="0" w:oddHBand="0" w:evenHBand="0" w:firstRowFirstColumn="0" w:firstRowLastColumn="0" w:lastRowFirstColumn="0" w:lastRowLastColumn="0"/>
-            <w:tcW w:w="2671" w:type="dxa"/>
-            <w:tcBorders>
-              <w:top w:val="single" w:sz="4" w:space="0" w:color="8EAADB" w:themeColor="accent5" w:themeTint="99"/>
-              <w:left w:val="single" w:sz="4" w:space="0" w:color="8EAADB" w:themeColor="accent5" w:themeTint="99"/>
-              <w:bottom w:val="single" w:sz="4" w:space="0" w:color="8EAADB" w:themeColor="accent5" w:themeTint="99"/>
-              <w:right w:val="single" w:sz="4" w:space="0" w:color="8EAADB" w:themeColor="accent5" w:themeTint="99"/>
-            </w:tcBorders>
-            <w:shd w:val="clear" w:color="auto" w:fill="FFFFFF" w:themeFill="background1"/>
-            <w:hideMark/>
-          </w:tcPr>
-          <w:p>
-            <w:pPr>
-              <w:spacing w:before="120" w:line="360" w:lineRule="auto"/>
-              <w:rPr>
-                <w:rFonts w:cs="Arial"/>
-              </w:rPr>
-            </w:pPr>
-            <w:r>
-              <w:rPr>
-                <w:rFonts w:cs="Arial"/>
-              </w:rPr>
-              <w:t>Preconditions:</w:t>
-            </w:r>
-          </w:p>
-        </w:tc>
-        <w:tc>
-          <w:tcPr>
-            <w:tcW w:w="6917" w:type="dxa"/>
-            <w:gridSpan w:val="2"/>
-            <w:tcBorders>
-              <w:top w:val="single" w:sz="4" w:space="0" w:color="8EAADB" w:themeColor="accent5" w:themeTint="99"/>
-              <w:left w:val="single" w:sz="4" w:space="0" w:color="8EAADB" w:themeColor="accent5" w:themeTint="99"/>
-              <w:bottom w:val="single" w:sz="4" w:space="0" w:color="8EAADB" w:themeColor="accent5" w:themeTint="99"/>
-              <w:right w:val="single" w:sz="4" w:space="0" w:color="8EAADB" w:themeColor="accent5" w:themeTint="99"/>
-            </w:tcBorders>
-            <w:shd w:val="clear" w:color="auto" w:fill="FFFFFF" w:themeFill="background1"/>
-            <w:hideMark/>
-          </w:tcPr>
-          <w:p>
-            <w:pPr>
-              <w:pStyle w:val="ListParagraph"/>
-              <w:numPr>
-                <w:ilvl w:val="0"/>
-                <w:numId w:val="1"/>
-              </w:numPr>
-              <w:cnfStyle w:val="000000100000" w:firstRow="0" w:lastRow="0" w:firstColumn="0" w:lastColumn="0" w:oddVBand="0" w:evenVBand="0" w:oddHBand="1" w:evenHBand="0" w:firstRowFirstColumn="0" w:firstRowLastColumn="0" w:lastRowFirstColumn="0" w:lastRowLastColumn="0"/>
-              <w:rPr>
-                <w:rFonts w:ascii="Times New Roman" w:hAnsi="Times New Roman" w:cs="Times New Roman"/>
-                <w:sz w:val="24"/>
-                <w:szCs w:val="24"/>
-              </w:rPr>
-            </w:pPr>
-            <w:r>
-              <w:rPr>
-                <w:rFonts w:ascii="Times New Roman" w:hAnsi="Times New Roman" w:cs="Times New Roman"/>
-                <w:sz w:val="24"/>
-                <w:szCs w:val="24"/>
-              </w:rPr>
-              <w:t>The administrator has logged in.</w:t>
-            </w:r>
-          </w:p>
-        </w:tc>
-      </w:tr>
-      <w:tr>
-        <w:trPr>
-          <w:trHeight w:val="600"/>
-        </w:trPr>
-        <w:tc>
-          <w:tcPr>
-            <w:cnfStyle w:val="001000000000" w:firstRow="0" w:lastRow="0" w:firstColumn="1" w:lastColumn="0" w:oddVBand="0" w:evenVBand="0" w:oddHBand="0" w:evenHBand="0" w:firstRowFirstColumn="0" w:firstRowLastColumn="0" w:lastRowFirstColumn="0" w:lastRowLastColumn="0"/>
-            <w:tcW w:w="2671" w:type="dxa"/>
-            <w:tcBorders>
-              <w:top w:val="single" w:sz="4" w:space="0" w:color="8EAADB" w:themeColor="accent5" w:themeTint="99"/>
-              <w:left w:val="single" w:sz="4" w:space="0" w:color="8EAADB" w:themeColor="accent5" w:themeTint="99"/>
-              <w:bottom w:val="single" w:sz="4" w:space="0" w:color="8EAADB" w:themeColor="accent5" w:themeTint="99"/>
-              <w:right w:val="single" w:sz="4" w:space="0" w:color="8EAADB" w:themeColor="accent5" w:themeTint="99"/>
-            </w:tcBorders>
-            <w:shd w:val="clear" w:color="auto" w:fill="FFFFFF" w:themeFill="background1"/>
-            <w:hideMark/>
-          </w:tcPr>
-          <w:p>
-            <w:pPr>
-              <w:spacing w:before="120" w:line="360" w:lineRule="auto"/>
-              <w:rPr>
-                <w:rFonts w:cs="Arial"/>
-              </w:rPr>
-            </w:pPr>
-            <w:r>
-              <w:rPr>
-                <w:rFonts w:cs="Arial"/>
-              </w:rPr>
-              <w:t>Post-conditions:</w:t>
-            </w:r>
-          </w:p>
-        </w:tc>
-        <w:tc>
-          <w:tcPr>
-            <w:tcW w:w="6917" w:type="dxa"/>
-            <w:gridSpan w:val="2"/>
-            <w:tcBorders>
-              <w:top w:val="single" w:sz="4" w:space="0" w:color="8EAADB" w:themeColor="accent5" w:themeTint="99"/>
-              <w:left w:val="single" w:sz="4" w:space="0" w:color="8EAADB" w:themeColor="accent5" w:themeTint="99"/>
-              <w:bottom w:val="single" w:sz="4" w:space="0" w:color="8EAADB" w:themeColor="accent5" w:themeTint="99"/>
-              <w:right w:val="single" w:sz="4" w:space="0" w:color="8EAADB" w:themeColor="accent5" w:themeTint="99"/>
-            </w:tcBorders>
-            <w:shd w:val="clear" w:color="auto" w:fill="FFFFFF" w:themeFill="background1"/>
-            <w:hideMark/>
-          </w:tcPr>
-          <w:p>
-            <w:pPr>
-              <w:spacing w:before="120" w:line="360" w:lineRule="auto"/>
-              <w:cnfStyle w:val="000000000000" w:firstRow="0" w:lastRow="0" w:firstColumn="0" w:lastColumn="0" w:oddVBand="0" w:evenVBand="0" w:oddHBand="0" w:evenHBand="0" w:firstRowFirstColumn="0" w:firstRowLastColumn="0" w:lastRowFirstColumn="0" w:lastRowLastColumn="0"/>
-              <w:rPr>
-                <w:rFonts w:eastAsia="Calibri" w:cs="Arial"/>
-              </w:rPr>
-            </w:pPr>
-            <w:r>
-              <w:t xml:space="preserve">The </w:t>
-            </w:r>
-            <w:r>
-              <w:rPr>
-                <w:lang w:val="en-CA"/>
-              </w:rPr>
-              <w:t>course database will be presented</w:t>
-            </w:r>
-          </w:p>
-        </w:tc>
-      </w:tr>
-      <w:tr>
-        <w:trPr>
-          <w:cnfStyle w:val="000000100000" w:firstRow="0" w:lastRow="0" w:firstColumn="0" w:lastColumn="0" w:oddVBand="0" w:evenVBand="0" w:oddHBand="1" w:evenHBand="0" w:firstRowFirstColumn="0" w:firstRowLastColumn="0" w:lastRowFirstColumn="0" w:lastRowLastColumn="0"/>
-          <w:trHeight w:val="584"/>
-        </w:trPr>
-        <w:tc>
-          <w:tcPr>
-            <w:cnfStyle w:val="001000000000" w:firstRow="0" w:lastRow="0" w:firstColumn="1" w:lastColumn="0" w:oddVBand="0" w:evenVBand="0" w:oddHBand="0" w:evenHBand="0" w:firstRowFirstColumn="0" w:firstRowLastColumn="0" w:lastRowFirstColumn="0" w:lastRowLastColumn="0"/>
-            <w:tcW w:w="2671" w:type="dxa"/>
-            <w:tcBorders>
-              <w:top w:val="single" w:sz="4" w:space="0" w:color="8EAADB" w:themeColor="accent5" w:themeTint="99"/>
-              <w:left w:val="single" w:sz="4" w:space="0" w:color="8EAADB" w:themeColor="accent5" w:themeTint="99"/>
-              <w:bottom w:val="single" w:sz="4" w:space="0" w:color="8EAADB" w:themeColor="accent5" w:themeTint="99"/>
-              <w:right w:val="single" w:sz="4" w:space="0" w:color="8EAADB" w:themeColor="accent5" w:themeTint="99"/>
-            </w:tcBorders>
-            <w:shd w:val="clear" w:color="auto" w:fill="FFFFFF" w:themeFill="background1"/>
-            <w:hideMark/>
-          </w:tcPr>
-          <w:p>
-            <w:pPr>
-              <w:spacing w:before="120" w:line="360" w:lineRule="auto"/>
-              <w:rPr>
-                <w:rFonts w:cs="Arial"/>
-              </w:rPr>
-            </w:pPr>
-            <w:r>
-              <w:rPr>
-                <w:rFonts w:cs="Arial"/>
-              </w:rPr>
-              <w:t>Minimum Guarantee:</w:t>
-            </w:r>
-          </w:p>
-        </w:tc>
-        <w:tc>
-          <w:tcPr>
-            <w:tcW w:w="6917" w:type="dxa"/>
-            <w:gridSpan w:val="2"/>
-            <w:tcBorders>
-              <w:top w:val="single" w:sz="4" w:space="0" w:color="8EAADB" w:themeColor="accent5" w:themeTint="99"/>
-              <w:left w:val="single" w:sz="4" w:space="0" w:color="8EAADB" w:themeColor="accent5" w:themeTint="99"/>
-              <w:bottom w:val="single" w:sz="4" w:space="0" w:color="8EAADB" w:themeColor="accent5" w:themeTint="99"/>
-              <w:right w:val="single" w:sz="4" w:space="0" w:color="8EAADB" w:themeColor="accent5" w:themeTint="99"/>
-            </w:tcBorders>
-            <w:shd w:val="clear" w:color="auto" w:fill="FFFFFF" w:themeFill="background1"/>
-            <w:hideMark/>
-          </w:tcPr>
-          <w:p>
-            <w:pPr>
-              <w:spacing w:before="120" w:line="360" w:lineRule="auto"/>
-              <w:cnfStyle w:val="000000100000" w:firstRow="0" w:lastRow="0" w:firstColumn="0" w:lastColumn="0" w:oddVBand="0" w:evenVBand="0" w:oddHBand="1" w:evenHBand="0" w:firstRowFirstColumn="0" w:firstRowLastColumn="0" w:lastRowFirstColumn="0" w:lastRowLastColumn="0"/>
-              <w:rPr>
-                <w:rFonts w:eastAsia="Calibri" w:cs="Arial"/>
-                <w:lang w:val="en-CA"/>
-              </w:rPr>
-            </w:pPr>
-            <w:r>
-              <w:rPr>
-                <w:lang w:val="en-CA"/>
-              </w:rPr>
-              <w:t>The administrator will remain on the home page.</w:t>
-            </w:r>
-          </w:p>
-        </w:tc>
-      </w:tr>
-      <w:tr>
-        <w:trPr>
-          <w:trHeight w:val="1168"/>
-        </w:trPr>
-        <w:tc>
-          <w:tcPr>
-            <w:cnfStyle w:val="001000000000" w:firstRow="0" w:lastRow="0" w:firstColumn="1" w:lastColumn="0" w:oddVBand="0" w:evenVBand="0" w:oddHBand="0" w:evenHBand="0" w:firstRowFirstColumn="0" w:firstRowLastColumn="0" w:lastRowFirstColumn="0" w:lastRowLastColumn="0"/>
-            <w:tcW w:w="2671" w:type="dxa"/>
-            <w:tcBorders>
-              <w:top w:val="single" w:sz="4" w:space="0" w:color="8EAADB" w:themeColor="accent5" w:themeTint="99"/>
-              <w:left w:val="single" w:sz="4" w:space="0" w:color="8EAADB" w:themeColor="accent5" w:themeTint="99"/>
-              <w:bottom w:val="single" w:sz="4" w:space="0" w:color="8EAADB" w:themeColor="accent5" w:themeTint="99"/>
-              <w:right w:val="single" w:sz="4" w:space="0" w:color="8EAADB" w:themeColor="accent5" w:themeTint="99"/>
-            </w:tcBorders>
-            <w:shd w:val="clear" w:color="auto" w:fill="FFFFFF" w:themeFill="background1"/>
-            <w:hideMark/>
-          </w:tcPr>
-          <w:p>
-            <w:pPr>
-              <w:spacing w:before="120" w:line="360" w:lineRule="auto"/>
-              <w:rPr>
-                <w:rFonts w:cs="Arial"/>
-              </w:rPr>
-            </w:pPr>
-            <w:r>
-              <w:rPr>
-                <w:rFonts w:cs="Arial"/>
-              </w:rPr>
-              <w:t>Basic Flow:</w:t>
-            </w:r>
-          </w:p>
-        </w:tc>
-        <w:tc>
-          <w:tcPr>
-            <w:tcW w:w="6917" w:type="dxa"/>
-            <w:gridSpan w:val="2"/>
-            <w:tcBorders>
-              <w:top w:val="single" w:sz="4" w:space="0" w:color="8EAADB" w:themeColor="accent5" w:themeTint="99"/>
-              <w:left w:val="single" w:sz="4" w:space="0" w:color="8EAADB" w:themeColor="accent5" w:themeTint="99"/>
-              <w:bottom w:val="single" w:sz="4" w:space="0" w:color="8EAADB" w:themeColor="accent5" w:themeTint="99"/>
-              <w:right w:val="single" w:sz="4" w:space="0" w:color="8EAADB" w:themeColor="accent5" w:themeTint="99"/>
-            </w:tcBorders>
-            <w:shd w:val="clear" w:color="auto" w:fill="FFFFFF" w:themeFill="background1"/>
-            <w:hideMark/>
-          </w:tcPr>
-          <w:p>
-            <w:pPr>
-              <w:pStyle w:val="ListParagraph"/>
-              <w:numPr>
-                <w:ilvl w:val="0"/>
-                <w:numId w:val="3"/>
-              </w:numPr>
-              <w:cnfStyle w:val="000000000000" w:firstRow="0" w:lastRow="0" w:firstColumn="0" w:lastColumn="0" w:oddVBand="0" w:evenVBand="0" w:oddHBand="0" w:evenHBand="0" w:firstRowFirstColumn="0" w:firstRowLastColumn="0" w:lastRowFirstColumn="0" w:lastRowLastColumn="0"/>
-              <w:rPr>
-                <w:rFonts w:ascii="Times New Roman" w:hAnsi="Times New Roman" w:cs="Times New Roman"/>
-                <w:sz w:val="24"/>
-                <w:szCs w:val="24"/>
-              </w:rPr>
-            </w:pPr>
-            <w:r>
-              <w:rPr>
-                <w:rFonts w:ascii="Times New Roman" w:hAnsi="Times New Roman" w:cs="Times New Roman"/>
-                <w:sz w:val="24"/>
-                <w:szCs w:val="24"/>
-              </w:rPr>
-              <w:t>Administrator requests to view the course database</w:t>
-            </w:r>
-          </w:p>
-          <w:p>
-            <w:pPr>
-              <w:pStyle w:val="ListParagraph"/>
-              <w:numPr>
-                <w:ilvl w:val="0"/>
-                <w:numId w:val="3"/>
-              </w:numPr>
-              <w:cnfStyle w:val="000000000000" w:firstRow="0" w:lastRow="0" w:firstColumn="0" w:lastColumn="0" w:oddVBand="0" w:evenVBand="0" w:oddHBand="0" w:evenHBand="0" w:firstRowFirstColumn="0" w:firstRowLastColumn="0" w:lastRowFirstColumn="0" w:lastRowLastColumn="0"/>
-              <w:rPr>
-                <w:rFonts w:ascii="Times New Roman" w:eastAsia="Calibri" w:hAnsi="Times New Roman" w:cs="Times New Roman"/>
-                <w:sz w:val="24"/>
-                <w:szCs w:val="24"/>
-              </w:rPr>
-            </w:pPr>
-            <w:r>
-              <w:rPr>
-                <w:rFonts w:ascii="Times New Roman" w:hAnsi="Times New Roman" w:cs="Times New Roman"/>
-                <w:sz w:val="24"/>
-                <w:szCs w:val="24"/>
-              </w:rPr>
-              <w:t>The system presents a page listing all the courses in the database</w:t>
-            </w:r>
-          </w:p>
-        </w:tc>
-      </w:tr>
-      <w:tr>
-        <w:trPr>
-          <w:cnfStyle w:val="000000100000" w:firstRow="0" w:lastRow="0" w:firstColumn="0" w:lastColumn="0" w:oddVBand="0" w:evenVBand="0" w:oddHBand="1" w:evenHBand="0" w:firstRowFirstColumn="0" w:firstRowLastColumn="0" w:lastRowFirstColumn="0" w:lastRowLastColumn="0"/>
-          <w:trHeight w:val="584"/>
-        </w:trPr>
-        <w:tc>
-          <w:tcPr>
-            <w:cnfStyle w:val="001000000000" w:firstRow="0" w:lastRow="0" w:firstColumn="1" w:lastColumn="0" w:oddVBand="0" w:evenVBand="0" w:oddHBand="0" w:evenHBand="0" w:firstRowFirstColumn="0" w:firstRowLastColumn="0" w:lastRowFirstColumn="0" w:lastRowLastColumn="0"/>
-            <w:tcW w:w="2671" w:type="dxa"/>
-            <w:tcBorders>
-              <w:top w:val="single" w:sz="4" w:space="0" w:color="8EAADB" w:themeColor="accent5" w:themeTint="99"/>
-              <w:left w:val="single" w:sz="4" w:space="0" w:color="8EAADB" w:themeColor="accent5" w:themeTint="99"/>
-              <w:bottom w:val="single" w:sz="4" w:space="0" w:color="8EAADB" w:themeColor="accent5" w:themeTint="99"/>
-              <w:right w:val="single" w:sz="4" w:space="0" w:color="8EAADB" w:themeColor="accent5" w:themeTint="99"/>
-            </w:tcBorders>
-            <w:shd w:val="clear" w:color="auto" w:fill="FFFFFF" w:themeFill="background1"/>
-            <w:hideMark/>
-          </w:tcPr>
-          <w:p>
-            <w:pPr>
-              <w:spacing w:before="120" w:line="360" w:lineRule="auto"/>
-              <w:rPr>
-                <w:rFonts w:cs="Arial"/>
-              </w:rPr>
-            </w:pPr>
-            <w:r>
-              <w:rPr>
-                <w:rFonts w:cs="Arial"/>
-              </w:rPr>
-              <w:t>Risk assessment:</w:t>
-            </w:r>
-          </w:p>
-        </w:tc>
-        <w:tc>
-          <w:tcPr>
-            <w:tcW w:w="6917" w:type="dxa"/>
-            <w:gridSpan w:val="2"/>
-            <w:tcBorders>
-              <w:top w:val="single" w:sz="4" w:space="0" w:color="8EAADB" w:themeColor="accent5" w:themeTint="99"/>
-              <w:left w:val="single" w:sz="4" w:space="0" w:color="8EAADB" w:themeColor="accent5" w:themeTint="99"/>
-              <w:bottom w:val="single" w:sz="4" w:space="0" w:color="8EAADB" w:themeColor="accent5" w:themeTint="99"/>
-              <w:right w:val="single" w:sz="4" w:space="0" w:color="8EAADB" w:themeColor="accent5" w:themeTint="99"/>
-            </w:tcBorders>
-            <w:shd w:val="clear" w:color="auto" w:fill="FFFFFF" w:themeFill="background1"/>
-            <w:hideMark/>
-          </w:tcPr>
-          <w:p>
-            <w:pPr>
-              <w:spacing w:before="120" w:line="360" w:lineRule="auto"/>
-              <w:cnfStyle w:val="000000100000" w:firstRow="0" w:lastRow="0" w:firstColumn="0" w:lastColumn="0" w:oddVBand="0" w:evenVBand="0" w:oddHBand="1" w:evenHBand="0" w:firstRowFirstColumn="0" w:firstRowLastColumn="0" w:lastRowFirstColumn="0" w:lastRowLastColumn="0"/>
-              <w:rPr>
-                <w:rFonts w:eastAsia="Calibri" w:cs="Arial"/>
-                <w:lang w:val="en-CA"/>
-              </w:rPr>
-            </w:pPr>
-            <w:r>
-              <w:rPr>
-                <w:rFonts w:eastAsia="Calibri" w:cs="Arial"/>
-                <w:lang w:val="en-CA"/>
-              </w:rPr>
-              <w:t>2/5</w:t>
-            </w:r>
-          </w:p>
-        </w:tc>
-      </w:tr>
-      <w:tr>
-        <w:trPr>
-          <w:trHeight w:val="1051"/>
-        </w:trPr>
-        <w:tc>
-          <w:tcPr>
-            <w:cnfStyle w:val="001000000000" w:firstRow="0" w:lastRow="0" w:firstColumn="1" w:lastColumn="0" w:oddVBand="0" w:evenVBand="0" w:oddHBand="0" w:evenHBand="0" w:firstRowFirstColumn="0" w:firstRowLastColumn="0" w:lastRowFirstColumn="0" w:lastRowLastColumn="0"/>
-            <w:tcW w:w="2671" w:type="dxa"/>
-            <w:tcBorders>
-              <w:top w:val="single" w:sz="4" w:space="0" w:color="8EAADB" w:themeColor="accent5" w:themeTint="99"/>
-              <w:left w:val="single" w:sz="4" w:space="0" w:color="8EAADB" w:themeColor="accent5" w:themeTint="99"/>
-              <w:bottom w:val="single" w:sz="4" w:space="0" w:color="8EAADB" w:themeColor="accent5" w:themeTint="99"/>
-              <w:right w:val="single" w:sz="4" w:space="0" w:color="8EAADB" w:themeColor="accent5" w:themeTint="99"/>
-            </w:tcBorders>
-            <w:shd w:val="clear" w:color="auto" w:fill="FFFFFF" w:themeFill="background1"/>
-            <w:hideMark/>
-          </w:tcPr>
-          <w:p>
-            <w:pPr>
-              <w:spacing w:before="120" w:line="360" w:lineRule="auto"/>
-              <w:rPr>
-                <w:rFonts w:cs="Arial"/>
-              </w:rPr>
-            </w:pPr>
-            <w:r>
-              <w:rPr>
-                <w:rFonts w:cs="Arial"/>
-              </w:rPr>
-              <w:t>Importance assessment:</w:t>
-            </w:r>
-          </w:p>
-        </w:tc>
-        <w:tc>
-          <w:tcPr>
-            <w:tcW w:w="6917" w:type="dxa"/>
-            <w:gridSpan w:val="2"/>
-            <w:tcBorders>
-              <w:top w:val="single" w:sz="4" w:space="0" w:color="8EAADB" w:themeColor="accent5" w:themeTint="99"/>
-              <w:left w:val="single" w:sz="4" w:space="0" w:color="8EAADB" w:themeColor="accent5" w:themeTint="99"/>
-              <w:bottom w:val="single" w:sz="4" w:space="0" w:color="8EAADB" w:themeColor="accent5" w:themeTint="99"/>
-              <w:right w:val="single" w:sz="4" w:space="0" w:color="8EAADB" w:themeColor="accent5" w:themeTint="99"/>
-            </w:tcBorders>
-            <w:shd w:val="clear" w:color="auto" w:fill="FFFFFF" w:themeFill="background1"/>
-            <w:hideMark/>
-          </w:tcPr>
-          <w:p>
-            <w:pPr>
-              <w:spacing w:before="120" w:line="360" w:lineRule="auto"/>
-              <w:cnfStyle w:val="000000000000" w:firstRow="0" w:lastRow="0" w:firstColumn="0" w:lastColumn="0" w:oddVBand="0" w:evenVBand="0" w:oddHBand="0" w:evenHBand="0" w:firstRowFirstColumn="0" w:firstRowLastColumn="0" w:lastRowFirstColumn="0" w:lastRowLastColumn="0"/>
-              <w:rPr>
-                <w:rFonts w:eastAsia="Calibri" w:cs="Arial"/>
-              </w:rPr>
-            </w:pPr>
-            <w:r>
-              <w:rPr>
-                <w:rFonts w:eastAsia="Calibri" w:cs="Arial"/>
-                <w:lang w:val="en-CA"/>
-              </w:rPr>
-              <w:t>4</w:t>
-            </w:r>
-            <w:r>
-              <w:rPr>
-                <w:rFonts w:eastAsia="Calibri" w:cs="Arial"/>
-              </w:rPr>
-              <w:t>/5</w:t>
-            </w:r>
-          </w:p>
-        </w:tc>
-      </w:tr>
-    </w:tbl>
-    <w:p>
-      <w:pPr>
-        <w:rPr>
-          <w:lang w:val="en-CA"/>
-        </w:rPr>
-      </w:pPr>
-      <w:r>
-        <w:rPr>
-          <w:lang w:val="en-CA"/>
-        </w:rPr>
-        <w:lastRenderedPageBreak/>
-        <w:t>The Administrator wishes to view all of the courses in the course database. Upon logging in, he selects the course tab at the top of the page. The system will then present the administrator with a page listing all</w:t>
-      </w:r>
-      <w:r>
-        <w:rPr>
-          <w:lang w:val="en-CA"/>
-        </w:rPr>
-        <w:t xml:space="preserve"> of the courses in the database. The administrator may search through the list for any courses he wishes to view. The side menu will present the administrator with options to manage or create courses.</w:t>
-      </w:r>
-    </w:p>
     <w:p>
       <w:pPr>
         <w:rPr>
@@ -2450,35 +352,6 @@
           <w:p>
             <w:pPr>
               <w:rPr>
-                <w:u w:val="single"/>
-                <w:lang w:val="en-CA"/>
-              </w:rPr>
-            </w:pPr>
-            <w:r>
-              <w:rPr>
-                <w:u w:val="single"/>
-                <w:lang w:val="en-CA"/>
-              </w:rPr>
-              <w:t>Version</w:t>
-            </w:r>
-            <w:r>
-              <w:rPr>
-                <w:u w:val="single"/>
-                <w:lang w:val="en-CA"/>
-              </w:rPr>
-              <w:t xml:space="preserve"> 1</w:t>
-            </w:r>
-          </w:p>
-          <w:p>
-            <w:pPr>
-              <w:rPr>
-                <w:lang w:val="en-CA"/>
-              </w:rPr>
-            </w:pPr>
-          </w:p>
-          <w:p>
-            <w:pPr>
-              <w:rPr>
                 <w:lang w:val="en-CA"/>
               </w:rPr>
             </w:pPr>
@@ -2514,37 +387,6 @@
             <w:pPr>
               <w:ind w:left="60"/>
               <w:rPr>
-                <w:u w:val="single"/>
-                <w:lang w:val="en-CA"/>
-              </w:rPr>
-            </w:pPr>
-            <w:r>
-              <w:rPr>
-                <w:u w:val="single"/>
-                <w:lang w:val="en-CA"/>
-              </w:rPr>
-              <w:t>Version</w:t>
-            </w:r>
-            <w:r>
-              <w:rPr>
-                <w:u w:val="single"/>
-                <w:lang w:val="en-CA"/>
-              </w:rPr>
-              <w:t xml:space="preserve"> 2</w:t>
-            </w:r>
-          </w:p>
-          <w:p>
-            <w:pPr>
-              <w:ind w:left="60"/>
-              <w:rPr>
-                <w:lang w:val="en-CA"/>
-              </w:rPr>
-            </w:pPr>
-          </w:p>
-          <w:p>
-            <w:pPr>
-              <w:ind w:left="60"/>
-              <w:rPr>
                 <w:lang w:val="en-CA"/>
               </w:rPr>
             </w:pPr>
@@ -2560,21 +402,6 @@
           <w:tcPr>
             <w:tcW w:w="1870" w:type="dxa"/>
           </w:tcPr>
-          <w:p>
-            <w:pPr>
-              <w:rPr>
-                <w:u w:val="single"/>
-                <w:lang w:val="en-CA"/>
-              </w:rPr>
-            </w:pPr>
-            <w:r>
-              <w:rPr>
-                <w:u w:val="single"/>
-                <w:lang w:val="en-CA"/>
-              </w:rPr>
-              <w:t>Version 1</w:t>
-            </w:r>
-          </w:p>
           <w:p>
             <w:pPr>
               <w:pBdr>
@@ -2603,21 +430,6 @@
           <w:p>
             <w:pPr>
               <w:rPr>
-                <w:u w:val="single"/>
-                <w:lang w:val="en-CA"/>
-              </w:rPr>
-            </w:pPr>
-            <w:r>
-              <w:rPr>
-                <w:u w:val="single"/>
-                <w:lang w:val="en-CA"/>
-              </w:rPr>
-              <w:t>Version 2</w:t>
-            </w:r>
-          </w:p>
-          <w:p>
-            <w:pPr>
-              <w:rPr>
                 <w:lang w:val="en-CA"/>
               </w:rPr>
             </w:pPr>
@@ -2708,21 +520,6 @@
           <w:tcPr>
             <w:tcW w:w="1870" w:type="dxa"/>
           </w:tcPr>
-          <w:p>
-            <w:pPr>
-              <w:rPr>
-                <w:u w:val="single"/>
-                <w:lang w:val="en-CA"/>
-              </w:rPr>
-            </w:pPr>
-            <w:r>
-              <w:rPr>
-                <w:u w:val="single"/>
-                <w:lang w:val="en-CA"/>
-              </w:rPr>
-              <w:t>Version 1</w:t>
-            </w:r>
-          </w:p>
           <w:p>
             <w:pPr>
               <w:rPr>
@@ -2759,22 +556,6 @@
           </w:p>
           <w:p>
             <w:pPr>
-              <w:ind w:left="60"/>
-              <w:rPr>
-                <w:u w:val="single"/>
-                <w:lang w:val="en-CA"/>
-              </w:rPr>
-            </w:pPr>
-            <w:r>
-              <w:rPr>
-                <w:u w:val="single"/>
-                <w:lang w:val="en-CA"/>
-              </w:rPr>
-              <w:t>Version 2</w:t>
-            </w:r>
-          </w:p>
-          <w:p>
-            <w:pPr>
               <w:pStyle w:val="NormalWeb"/>
               <w:spacing w:before="0" w:beforeAutospacing="0" w:after="0" w:afterAutospacing="0"/>
               <w:textAlignment w:val="baseline"/>
@@ -2834,21 +615,6 @@
           <w:p>
             <w:pPr>
               <w:rPr>
-                <w:u w:val="single"/>
-                <w:lang w:val="en-CA"/>
-              </w:rPr>
-            </w:pPr>
-            <w:r>
-              <w:rPr>
-                <w:u w:val="single"/>
-                <w:lang w:val="en-CA"/>
-              </w:rPr>
-              <w:t>Version 1</w:t>
-            </w:r>
-          </w:p>
-          <w:p>
-            <w:pPr>
-              <w:rPr>
                 <w:color w:val="FF0000"/>
                 <w:lang w:val="en-CA"/>
               </w:rPr>
@@ -2881,21 +647,6 @@
           <w:p>
             <w:pPr>
               <w:rPr>
-                <w:u w:val="single"/>
-                <w:lang w:val="en-CA"/>
-              </w:rPr>
-            </w:pPr>
-            <w:r>
-              <w:rPr>
-                <w:u w:val="single"/>
-                <w:lang w:val="en-CA"/>
-              </w:rPr>
-              <w:t>Version 2</w:t>
-            </w:r>
-          </w:p>
-          <w:p>
-            <w:pPr>
-              <w:rPr>
                 <w:lang w:val="en-CA"/>
               </w:rPr>
             </w:pPr>
@@ -2966,32 +717,24 @@
               <w:rPr>
                 <w:lang w:val="en-CA"/>
               </w:rPr>
-              <w:t xml:space="preserve"> field </w:t>
-            </w:r>
-            <w:r>
-              <w:rPr>
-                <w:lang w:val="en-CA"/>
-              </w:rPr>
-              <w:lastRenderedPageBreak/>
-              <w:t>has been left blank</w:t>
-            </w:r>
-          </w:p>
-        </w:tc>
-        <w:tc>
-          <w:tcPr>
-            <w:tcW w:w="1870" w:type="dxa"/>
-          </w:tcPr>
-          <w:p>
-            <w:pPr>
-              <w:rPr>
-                <w:lang w:val="en-CA"/>
-              </w:rPr>
-            </w:pPr>
-            <w:r>
-              <w:rPr>
-                <w:lang w:val="en-CA"/>
-              </w:rPr>
-              <w:lastRenderedPageBreak/>
+              <w:t xml:space="preserve"> field has been left blank</w:t>
+            </w:r>
+          </w:p>
+        </w:tc>
+        <w:tc>
+          <w:tcPr>
+            <w:tcW w:w="1870" w:type="dxa"/>
+          </w:tcPr>
+          <w:p>
+            <w:pPr>
+              <w:rPr>
+                <w:lang w:val="en-CA"/>
+              </w:rPr>
+            </w:pPr>
+            <w:r>
+              <w:rPr>
+                <w:lang w:val="en-CA"/>
+              </w:rPr>
               <w:t>Error: please fix the following input errors</w:t>
             </w:r>
           </w:p>
@@ -3013,24 +756,7 @@
               <w:rPr>
                 <w:lang w:val="en-CA"/>
               </w:rPr>
-              <w:lastRenderedPageBreak/>
               <w:t>C Type cannot be blank</w:t>
-            </w:r>
-          </w:p>
-          <w:p>
-            <w:pPr>
-              <w:ind w:left="60"/>
-              <w:rPr>
-                <w:u w:val="single"/>
-                <w:lang w:val="en-CA"/>
-              </w:rPr>
-            </w:pPr>
-            <w:r>
-              <w:rPr>
-                <w:u w:val="single"/>
-                <w:lang w:val="en-CA"/>
-              </w:rPr>
-              <w:t>Version 2</w:t>
             </w:r>
           </w:p>
           <w:p>
@@ -3072,7 +798,11 @@
               <w:t>Description</w:t>
             </w:r>
             <w:r>
-              <w:t xml:space="preserve"> cannot be blank.</w:t>
+              <w:t xml:space="preserve"> </w:t>
+            </w:r>
+            <w:r>
+              <w:lastRenderedPageBreak/>
+              <w:t>cannot be blank.</w:t>
             </w:r>
           </w:p>
           <w:p>
@@ -3091,31 +821,16 @@
           <w:p>
             <w:pPr>
               <w:rPr>
-                <w:u w:val="single"/>
-                <w:lang w:val="en-CA"/>
-              </w:rPr>
-            </w:pPr>
-            <w:r>
-              <w:rPr>
-                <w:u w:val="single"/>
+                <w:color w:val="FF0000"/>
+                <w:lang w:val="en-CA"/>
+              </w:rPr>
+            </w:pPr>
+            <w:r>
+              <w:rPr>
+                <w:color w:val="FF0000"/>
                 <w:lang w:val="en-CA"/>
               </w:rPr>
               <w:lastRenderedPageBreak/>
-              <w:t>Version 1</w:t>
-            </w:r>
-          </w:p>
-          <w:p>
-            <w:pPr>
-              <w:rPr>
-                <w:color w:val="FF0000"/>
-                <w:lang w:val="en-CA"/>
-              </w:rPr>
-            </w:pPr>
-            <w:r>
-              <w:rPr>
-                <w:color w:val="FF0000"/>
-                <w:lang w:val="en-CA"/>
-              </w:rPr>
               <w:t xml:space="preserve">Fail </w:t>
             </w:r>
           </w:p>
@@ -3128,37 +843,6 @@
                 <w:lang w:val="en-CA"/>
               </w:rPr>
             </w:pPr>
-            <w:r>
-              <w:rPr>
-                <w:lang w:val="en-CA"/>
-              </w:rPr>
-              <w:t>-----</w:t>
-            </w:r>
-          </w:p>
-          <w:p>
-            <w:pPr>
-              <w:pBdr>
-                <w:bottom w:val="single" w:sz="6" w:space="1" w:color="auto"/>
-              </w:pBdr>
-              <w:rPr>
-                <w:lang w:val="en-CA"/>
-              </w:rPr>
-            </w:pPr>
-          </w:p>
-          <w:p>
-            <w:pPr>
-              <w:rPr>
-                <w:u w:val="single"/>
-                <w:lang w:val="en-CA"/>
-              </w:rPr>
-            </w:pPr>
-            <w:r>
-              <w:rPr>
-                <w:u w:val="single"/>
-                <w:lang w:val="en-CA"/>
-              </w:rPr>
-              <w:t>Version 2</w:t>
-            </w:r>
           </w:p>
           <w:p>
             <w:pPr>
@@ -3241,21 +925,6 @@
           <w:tcPr>
             <w:tcW w:w="1870" w:type="dxa"/>
           </w:tcPr>
-          <w:p>
-            <w:pPr>
-              <w:rPr>
-                <w:u w:val="single"/>
-                <w:lang w:val="en-CA"/>
-              </w:rPr>
-            </w:pPr>
-            <w:r>
-              <w:rPr>
-                <w:u w:val="single"/>
-                <w:lang w:val="en-CA"/>
-              </w:rPr>
-              <w:t>Version 1</w:t>
-            </w:r>
-          </w:p>
           <w:p>
             <w:pPr>
               <w:rPr>
@@ -3292,22 +961,6 @@
           </w:p>
           <w:p>
             <w:pPr>
-              <w:ind w:left="60"/>
-              <w:rPr>
-                <w:u w:val="single"/>
-                <w:lang w:val="en-CA"/>
-              </w:rPr>
-            </w:pPr>
-            <w:r>
-              <w:rPr>
-                <w:u w:val="single"/>
-                <w:lang w:val="en-CA"/>
-              </w:rPr>
-              <w:t>Version 2</w:t>
-            </w:r>
-          </w:p>
-          <w:p>
-            <w:pPr>
               <w:pStyle w:val="NormalWeb"/>
               <w:spacing w:before="0" w:beforeAutospacing="0" w:after="0" w:afterAutospacing="0"/>
               <w:textAlignment w:val="baseline"/>
@@ -3353,21 +1006,6 @@
           <w:p>
             <w:pPr>
               <w:rPr>
-                <w:u w:val="single"/>
-                <w:lang w:val="en-CA"/>
-              </w:rPr>
-            </w:pPr>
-            <w:r>
-              <w:rPr>
-                <w:u w:val="single"/>
-                <w:lang w:val="en-CA"/>
-              </w:rPr>
-              <w:t>Version 1</w:t>
-            </w:r>
-          </w:p>
-          <w:p>
-            <w:pPr>
-              <w:rPr>
                 <w:color w:val="FF0000"/>
                 <w:lang w:val="en-CA"/>
               </w:rPr>
@@ -3388,21 +1026,6 @@
                 <w:lang w:val="en-CA"/>
               </w:rPr>
             </w:pPr>
-          </w:p>
-          <w:p>
-            <w:pPr>
-              <w:rPr>
-                <w:u w:val="single"/>
-                <w:lang w:val="en-CA"/>
-              </w:rPr>
-            </w:pPr>
-            <w:r>
-              <w:rPr>
-                <w:u w:val="single"/>
-                <w:lang w:val="en-CA"/>
-              </w:rPr>
-              <w:t>Version 2</w:t>
-            </w:r>
           </w:p>
           <w:p>
             <w:pPr>
@@ -4218,21 +1841,7 @@
               <w:rPr>
                 <w:lang w:val="en-CA"/>
               </w:rPr>
-              <w:t xml:space="preserve">Page with a record of classes passed and the student’s </w:t>
-            </w:r>
-            <w:proofErr w:type="spellStart"/>
-            <w:r>
-              <w:rPr>
-                <w:lang w:val="en-CA"/>
-              </w:rPr>
-              <w:t>gpa</w:t>
-            </w:r>
-            <w:proofErr w:type="spellEnd"/>
-            <w:r>
-              <w:rPr>
-                <w:lang w:val="en-CA"/>
-              </w:rPr>
-              <w:t xml:space="preserve"> is displayed</w:t>
+              <w:t>Page with a record of classes passed and the student’s gpa is displayed</w:t>
             </w:r>
           </w:p>
         </w:tc>
@@ -4268,10 +1877,22 @@
               <w:rPr>
                 <w:lang w:val="en-CA"/>
               </w:rPr>
-              <w:t>Pass (with errors)</w:t>
+              <w:t>Pass (with errors</w:t>
+            </w:r>
+            <w:r>
+              <w:rPr>
+                <w:lang w:val="en-CA"/>
+              </w:rPr>
+              <w:t xml:space="preserve"> when no classes completed</w:t>
             </w:r>
             <w:bookmarkStart w:id="0" w:name="_GoBack"/>
             <w:bookmarkEnd w:id="0"/>
+            <w:r>
+              <w:rPr>
+                <w:lang w:val="en-CA"/>
+              </w:rPr>
+              <w:t>)</w:t>
+            </w:r>
           </w:p>
         </w:tc>
       </w:tr>

</xml_diff>